<commit_message>
Fix documentation. Close #41
</commit_message>
<xml_diff>
--- a/Documentation/Documentation.docx
+++ b/Documentation/Documentation.docx
@@ -3,23 +3,30 @@
 <w:document xmlns:wpc="http://schemas.microsoft.com/office/word/2010/wordprocessingCanvas" xmlns:cx="http://schemas.microsoft.com/office/drawing/2014/chartex" xmlns:cx1="http://schemas.microsoft.com/office/drawing/2015/9/8/chartex" xmlns:cx2="http://schemas.microsoft.com/office/drawing/2015/10/21/chartex" xmlns:cx3="http://schemas.microsoft.com/office/drawing/2016/5/9/chartex" xmlns:cx4="http://schemas.microsoft.com/office/drawing/2016/5/10/chartex" xmlns:cx5="http://schemas.microsoft.com/office/drawing/2016/5/11/chartex" xmlns:cx6="http://schemas.microsoft.com/office/drawing/2016/5/12/chartex" xmlns:cx7="http://schemas.microsoft.com/office/drawing/2016/5/13/chartex" xmlns:cx8="http://schemas.microsoft.com/office/drawing/2016/5/14/chartex" xmlns:mc="http://schemas.openxmlformats.org/markup-compatibility/2006" xmlns:aink="http://schemas.microsoft.com/office/drawing/2016/ink" xmlns:am3d="http://schemas.microsoft.com/office/drawing/2017/model3d" xmlns:o="urn:schemas-microsoft-com:office:office" xmlns:oel="http://schemas.microsoft.com/office/2019/extlst" xmlns:r="http://schemas.openxmlformats.org/officeDocument/2006/relationships" xmlns:m="http://schemas.openxmlformats.org/officeDocument/2006/math" xmlns:v="urn:schemas-microsoft-com:vml" xmlns:wp14="http://schemas.microsoft.com/office/word/2010/wordprocessingDrawing" xmlns:wp="http://schemas.openxmlformats.org/drawingml/2006/wordprocessingDrawing" xmlns:w10="urn:schemas-microsoft-com:office:word" xmlns:w="http://schemas.openxmlformats.org/wordprocessingml/2006/main" xmlns:w14="http://schemas.microsoft.com/office/word/2010/wordml" xmlns:w15="http://schemas.microsoft.com/office/word/2012/wordml" xmlns:w16cex="http://schemas.microsoft.com/office/word/2018/wordml/cex" xmlns:w16cid="http://schemas.microsoft.com/office/word/2016/wordml/cid" xmlns:w16="http://schemas.microsoft.com/office/word/2018/wordml" xmlns:w16sdtdh="http://schemas.microsoft.com/office/word/2020/wordml/sdtdatahash" xmlns:w16se="http://schemas.microsoft.com/office/word/2015/wordml/symex" xmlns:wpg="http://schemas.microsoft.com/office/word/2010/wordprocessingGroup" xmlns:wpi="http://schemas.microsoft.com/office/word/2010/wordprocessingInk" xmlns:wne="http://schemas.microsoft.com/office/word/2006/wordml" xmlns:wps="http://schemas.microsoft.com/office/word/2010/wordprocessingShape" mc:Ignorable="w14 w15 w16se w16cid w16 w16cex w16sdtdh wp14">
   <w:body>
     <w:p>
+      <w:pPr>
+        <w:rPr>
+          <w:color w:val="385623" w:themeColor="accent6" w:themeShade="80"/>
+          <w:sz w:val="32"/>
+          <w:szCs w:val="32"/>
+        </w:rPr>
+      </w:pPr>
       <w:r>
         <w:rPr>
           <w:noProof/>
         </w:rPr>
         <w:drawing>
-          <wp:anchor distT="0" distB="0" distL="114300" distR="114300" simplePos="0" relativeHeight="251673600" behindDoc="0" locked="0" layoutInCell="1" allowOverlap="1" wp14:anchorId="618087DA" wp14:editId="75D0092A">
+          <wp:anchor distT="0" distB="0" distL="114300" distR="114300" simplePos="0" relativeHeight="251737088" behindDoc="0" locked="0" layoutInCell="1" allowOverlap="1" wp14:anchorId="455303E6" wp14:editId="7C0BBE35">
             <wp:simplePos x="0" y="0"/>
             <wp:positionH relativeFrom="column">
-              <wp:posOffset>1859568</wp:posOffset>
+              <wp:posOffset>-4275667</wp:posOffset>
             </wp:positionH>
-            <wp:positionV relativeFrom="paragraph">
-              <wp:posOffset>38734</wp:posOffset>
+            <wp:positionV relativeFrom="page">
+              <wp:posOffset>-735965</wp:posOffset>
             </wp:positionV>
-            <wp:extent cx="603250" cy="584200"/>
-            <wp:effectExtent l="0" t="38100" r="44450" b="82550"/>
+            <wp:extent cx="22146417" cy="12600000"/>
+            <wp:effectExtent l="0" t="0" r="0" b="0"/>
             <wp:wrapSquare wrapText="bothSides"/>
-            <wp:docPr id="1985974661" name="Picture 1985974661" descr="A cartoon of a cloud with objects on it&#10;&#10;Description automatically generated"/>
+            <wp:docPr id="2029276796" name="Picture 4" descr="A planet with clouds in the sky&#10;&#10;Description automatically generated"/>
             <wp:cNvGraphicFramePr>
               <a:graphicFrameLocks xmlns:a="http://schemas.openxmlformats.org/drawingml/2006/main" noChangeAspect="1"/>
             </wp:cNvGraphicFramePr>
@@ -27,13 +34,13 @@
               <a:graphicData uri="http://schemas.openxmlformats.org/drawingml/2006/picture">
                 <pic:pic xmlns:pic="http://schemas.openxmlformats.org/drawingml/2006/picture">
                   <pic:nvPicPr>
-                    <pic:cNvPr id="1462859759" name="Picture 5" descr="A cartoon of a cloud with objects on it&#10;&#10;Description automatically generated"/>
+                    <pic:cNvPr id="2029276796" name="Picture 4" descr="A planet with clouds in the sky&#10;&#10;Description automatically generated"/>
                     <pic:cNvPicPr>
                       <a:picLocks noChangeAspect="1" noChangeArrowheads="1"/>
                     </pic:cNvPicPr>
                   </pic:nvPicPr>
                   <pic:blipFill>
-                    <a:blip r:embed="rId5" cstate="print">
+                    <a:blip r:embed="rId7">
                       <a:extLst>
                         <a:ext uri="{28A0092B-C50C-407E-A947-70E740481C1C}">
                           <a14:useLocalDpi xmlns:a14="http://schemas.microsoft.com/office/drawing/2010/main" val="0"/>
@@ -46,9 +53,9 @@
                     </a:stretch>
                   </pic:blipFill>
                   <pic:spPr bwMode="auto">
-                    <a:xfrm rot="20757092">
+                    <a:xfrm>
                       <a:off x="0" y="0"/>
-                      <a:ext cx="603250" cy="584200"/>
+                      <a:ext cx="22146417" cy="12600000"/>
                     </a:xfrm>
                     <a:prstGeom prst="rect">
                       <a:avLst/>
@@ -74,150 +81,125 @@
         <w:rPr>
           <w:noProof/>
         </w:rPr>
+        <mc:AlternateContent>
+          <mc:Choice Requires="wps">
+            <w:drawing>
+              <wp:anchor distT="0" distB="0" distL="114300" distR="114300" simplePos="0" relativeHeight="251742208" behindDoc="0" locked="0" layoutInCell="1" allowOverlap="1" wp14:anchorId="1EE8D552" wp14:editId="654C7BC9">
+                <wp:simplePos x="0" y="0"/>
+                <wp:positionH relativeFrom="column">
+                  <wp:posOffset>-914400</wp:posOffset>
+                </wp:positionH>
+                <wp:positionV relativeFrom="paragraph">
+                  <wp:posOffset>8154444</wp:posOffset>
+                </wp:positionV>
+                <wp:extent cx="3802380" cy="680720"/>
+                <wp:effectExtent l="0" t="0" r="0" b="5080"/>
+                <wp:wrapNone/>
+                <wp:docPr id="1416978974" name="Text Box 8"/>
+                <wp:cNvGraphicFramePr/>
+                <a:graphic xmlns:a="http://schemas.openxmlformats.org/drawingml/2006/main">
+                  <a:graphicData uri="http://schemas.microsoft.com/office/word/2010/wordprocessingShape">
+                    <wps:wsp>
+                      <wps:cNvSpPr txBox="1"/>
+                      <wps:spPr>
+                        <a:xfrm>
+                          <a:off x="0" y="0"/>
+                          <a:ext cx="3802380" cy="680720"/>
+                        </a:xfrm>
+                        <a:prstGeom prst="rect">
+                          <a:avLst/>
+                        </a:prstGeom>
+                        <a:noFill/>
+                        <a:ln w="6350">
+                          <a:noFill/>
+                        </a:ln>
+                      </wps:spPr>
+                      <wps:txbx>
+                        <w:txbxContent>
+                          <w:p>
+                            <w:pPr>
+                              <w:rPr>
+                                <w:rFonts w:ascii="Aharoni" w:hAnsi="Aharoni" w:cs="Aharoni"/>
+                                <w:color w:val="002060"/>
+                                <w:sz w:val="90"/>
+                                <w:szCs w:val="90"/>
+                                <w:lang w:val="en-US"/>
+                              </w:rPr>
+                            </w:pPr>
+                            <w:r>
+                              <w:rPr>
+                                <w:rFonts w:ascii="Aharoni" w:hAnsi="Aharoni" w:cs="Aharoni" w:hint="cs"/>
+                                <w:color w:val="002060"/>
+                                <w:sz w:val="90"/>
+                                <w:szCs w:val="90"/>
+                                <w:lang w:val="en-US"/>
+                              </w:rPr>
+                              <w:t>The Lab Rats’</w:t>
+                            </w:r>
+                          </w:p>
+                        </w:txbxContent>
+                      </wps:txbx>
+                      <wps:bodyPr rot="0" spcFirstLastPara="0" vertOverflow="overflow" horzOverflow="overflow" vert="horz" wrap="square" lIns="91440" tIns="45720" rIns="91440" bIns="45720" numCol="1" spcCol="0" rtlCol="0" fromWordArt="0" anchor="t" anchorCtr="0" forceAA="0" compatLnSpc="1">
+                        <a:prstTxWarp prst="textNoShape">
+                          <a:avLst/>
+                        </a:prstTxWarp>
+                        <a:noAutofit/>
+                      </wps:bodyPr>
+                    </wps:wsp>
+                  </a:graphicData>
+                </a:graphic>
+              </wp:anchor>
+            </w:drawing>
+          </mc:Choice>
+          <mc:Fallback>
+            <w:pict>
+              <v:shapetype w14:anchorId="1EE8D552" id="_x0000_t202" coordsize="21600,21600" o:spt="202" path="m,l,21600r21600,l21600,xe">
+                <v:stroke joinstyle="miter"/>
+                <v:path gradientshapeok="t" o:connecttype="rect"/>
+              </v:shapetype>
+              <v:shape id="Text Box 8" o:spid="_x0000_s1026" type="#_x0000_t202" style="position:absolute;margin-left:-1in;margin-top:642.1pt;width:299.4pt;height:53.6pt;z-index:251742208;visibility:visible;mso-wrap-style:square;mso-wrap-distance-left:9pt;mso-wrap-distance-top:0;mso-wrap-distance-right:9pt;mso-wrap-distance-bottom:0;mso-position-horizontal:absolute;mso-position-horizontal-relative:text;mso-position-vertical:absolute;mso-position-vertical-relative:text;v-text-anchor:top" o:gfxdata="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" filled="f" stroked="f" strokeweight=".5pt">
+                <v:textbox>
+                  <w:txbxContent>
+                    <w:p>
+                      <w:pPr>
+                        <w:rPr>
+                          <w:rFonts w:ascii="Aharoni" w:hAnsi="Aharoni" w:cs="Aharoni"/>
+                          <w:color w:val="002060"/>
+                          <w:sz w:val="90"/>
+                          <w:szCs w:val="90"/>
+                          <w:lang w:val="en-US"/>
+                        </w:rPr>
+                      </w:pPr>
+                      <w:r>
+                        <w:rPr>
+                          <w:rFonts w:ascii="Aharoni" w:hAnsi="Aharoni" w:cs="Aharoni" w:hint="cs"/>
+                          <w:color w:val="002060"/>
+                          <w:sz w:val="90"/>
+                          <w:szCs w:val="90"/>
+                          <w:lang w:val="en-US"/>
+                        </w:rPr>
+                        <w:t>The Lab Rats’</w:t>
+                      </w:r>
+                    </w:p>
+                  </w:txbxContent>
+                </v:textbox>
+              </v:shape>
+            </w:pict>
+          </mc:Fallback>
+        </mc:AlternateContent>
+      </w:r>
+      <w:r>
+        <w:rPr>
+          <w:noProof/>
+        </w:rPr>
         <w:drawing>
-          <wp:anchor distT="0" distB="0" distL="114300" distR="114300" simplePos="0" relativeHeight="251662336" behindDoc="0" locked="0" layoutInCell="1" allowOverlap="1" wp14:anchorId="41E3ACEE" wp14:editId="09FFEC51">
+          <wp:anchor distT="0" distB="0" distL="114300" distR="114300" simplePos="0" relativeHeight="251741184" behindDoc="0" locked="0" layoutInCell="1" allowOverlap="1" wp14:anchorId="4235B56C" wp14:editId="217DBD30">
             <wp:simplePos x="0" y="0"/>
             <wp:positionH relativeFrom="column">
-              <wp:posOffset>93548</wp:posOffset>
+              <wp:posOffset>-20320</wp:posOffset>
             </wp:positionH>
             <wp:positionV relativeFrom="paragraph">
-              <wp:posOffset>634</wp:posOffset>
-            </wp:positionV>
-            <wp:extent cx="581025" cy="577215"/>
-            <wp:effectExtent l="95250" t="0" r="0" b="108585"/>
-            <wp:wrapSquare wrapText="bothSides"/>
-            <wp:docPr id="364790034" name="Picture 364790034" descr="A cartoon of a garbage dump&#10;&#10;Description automatically generated"/>
-            <wp:cNvGraphicFramePr>
-              <a:graphicFrameLocks xmlns:a="http://schemas.openxmlformats.org/drawingml/2006/main" noChangeAspect="1"/>
-            </wp:cNvGraphicFramePr>
-            <a:graphic xmlns:a="http://schemas.openxmlformats.org/drawingml/2006/main">
-              <a:graphicData uri="http://schemas.openxmlformats.org/drawingml/2006/picture">
-                <pic:pic xmlns:pic="http://schemas.openxmlformats.org/drawingml/2006/picture">
-                  <pic:nvPicPr>
-                    <pic:cNvPr id="2031060787" name="Picture 3" descr="A cartoon of a garbage dump&#10;&#10;Description automatically generated"/>
-                    <pic:cNvPicPr>
-                      <a:picLocks noChangeAspect="1" noChangeArrowheads="1"/>
-                    </pic:cNvPicPr>
-                  </pic:nvPicPr>
-                  <pic:blipFill>
-                    <a:blip r:embed="rId6" cstate="print">
-                      <a:extLst>
-                        <a:ext uri="{28A0092B-C50C-407E-A947-70E740481C1C}">
-                          <a14:useLocalDpi xmlns:a14="http://schemas.microsoft.com/office/drawing/2010/main" val="0"/>
-                        </a:ext>
-                      </a:extLst>
-                    </a:blip>
-                    <a:srcRect/>
-                    <a:stretch>
-                      <a:fillRect/>
-                    </a:stretch>
-                  </pic:blipFill>
-                  <pic:spPr bwMode="auto">
-                    <a:xfrm rot="2639558">
-                      <a:off x="0" y="0"/>
-                      <a:ext cx="581025" cy="577215"/>
-                    </a:xfrm>
-                    <a:prstGeom prst="rect">
-                      <a:avLst/>
-                    </a:prstGeom>
-                    <a:noFill/>
-                    <a:ln>
-                      <a:noFill/>
-                    </a:ln>
-                  </pic:spPr>
-                </pic:pic>
-              </a:graphicData>
-            </a:graphic>
-            <wp14:sizeRelH relativeFrom="margin">
-              <wp14:pctWidth>0</wp14:pctWidth>
-            </wp14:sizeRelH>
-            <wp14:sizeRelV relativeFrom="margin">
-              <wp14:pctHeight>0</wp14:pctHeight>
-            </wp14:sizeRelV>
-          </wp:anchor>
-        </w:drawing>
-      </w:r>
-      <w:r>
-        <w:rPr>
-          <w:noProof/>
-        </w:rPr>
-        <w:drawing>
-          <wp:anchor distT="0" distB="0" distL="114300" distR="114300" simplePos="0" relativeHeight="251670528" behindDoc="0" locked="0" layoutInCell="1" allowOverlap="1" wp14:anchorId="5B0F9635" wp14:editId="22ABAAB3">
-            <wp:simplePos x="0" y="0"/>
-            <wp:positionH relativeFrom="column">
-              <wp:posOffset>4880610</wp:posOffset>
-            </wp:positionH>
-            <wp:positionV relativeFrom="paragraph">
-              <wp:posOffset>0</wp:posOffset>
-            </wp:positionV>
-            <wp:extent cx="784225" cy="736600"/>
-            <wp:effectExtent l="0" t="0" r="0" b="0"/>
-            <wp:wrapSquare wrapText="bothSides"/>
-            <wp:docPr id="584555154" name="Picture 584555154" descr="A group of garbage bags and bottles&#10;&#10;Description automatically generated"/>
-            <wp:cNvGraphicFramePr>
-              <a:graphicFrameLocks xmlns:a="http://schemas.openxmlformats.org/drawingml/2006/main" noChangeAspect="1"/>
-            </wp:cNvGraphicFramePr>
-            <a:graphic xmlns:a="http://schemas.openxmlformats.org/drawingml/2006/main">
-              <a:graphicData uri="http://schemas.openxmlformats.org/drawingml/2006/picture">
-                <pic:pic xmlns:pic="http://schemas.openxmlformats.org/drawingml/2006/picture">
-                  <pic:nvPicPr>
-                    <pic:cNvPr id="1271483285" name="Picture 4" descr="A group of garbage bags and bottles&#10;&#10;Description automatically generated"/>
-                    <pic:cNvPicPr>
-                      <a:picLocks noChangeAspect="1" noChangeArrowheads="1"/>
-                    </pic:cNvPicPr>
-                  </pic:nvPicPr>
-                  <pic:blipFill>
-                    <a:blip r:embed="rId7" cstate="print">
-                      <a:extLst>
-                        <a:ext uri="{28A0092B-C50C-407E-A947-70E740481C1C}">
-                          <a14:useLocalDpi xmlns:a14="http://schemas.microsoft.com/office/drawing/2010/main" val="0"/>
-                        </a:ext>
-                      </a:extLst>
-                    </a:blip>
-                    <a:srcRect/>
-                    <a:stretch>
-                      <a:fillRect/>
-                    </a:stretch>
-                  </pic:blipFill>
-                  <pic:spPr bwMode="auto">
-                    <a:xfrm>
-                      <a:off x="0" y="0"/>
-                      <a:ext cx="784225" cy="736600"/>
-                    </a:xfrm>
-                    <a:prstGeom prst="rect">
-                      <a:avLst/>
-                    </a:prstGeom>
-                    <a:noFill/>
-                    <a:ln>
-                      <a:noFill/>
-                    </a:ln>
-                  </pic:spPr>
-                </pic:pic>
-              </a:graphicData>
-            </a:graphic>
-            <wp14:sizeRelH relativeFrom="margin">
-              <wp14:pctWidth>0</wp14:pctWidth>
-            </wp14:sizeRelH>
-            <wp14:sizeRelV relativeFrom="margin">
-              <wp14:pctHeight>0</wp14:pctHeight>
-            </wp14:sizeRelV>
-          </wp:anchor>
-        </w:drawing>
-      </w:r>
-    </w:p>
-    <w:p>
-      <w:r>
-        <w:rPr>
-          <w:noProof/>
-        </w:rPr>
-        <w:drawing>
-          <wp:anchor distT="0" distB="0" distL="114300" distR="114300" simplePos="0" relativeHeight="251660288" behindDoc="0" locked="0" layoutInCell="1" allowOverlap="1" wp14:anchorId="408260C6" wp14:editId="5E601E2F">
-            <wp:simplePos x="0" y="0"/>
-            <wp:positionH relativeFrom="column">
-              <wp:posOffset>-36195</wp:posOffset>
-            </wp:positionH>
-            <wp:positionV relativeFrom="paragraph">
-              <wp:posOffset>2329815</wp:posOffset>
+              <wp:posOffset>2413000</wp:posOffset>
             </wp:positionV>
             <wp:extent cx="5760720" cy="3803650"/>
             <wp:effectExtent l="0" t="0" r="0" b="0"/>
@@ -268,998 +250,24 @@
         </w:drawing>
       </w:r>
       <w:r>
-        <w:drawing>
-          <wp:anchor distT="0" distB="0" distL="114300" distR="114300" simplePos="0" relativeHeight="251659264" behindDoc="0" locked="0" layoutInCell="1" allowOverlap="1" wp14:anchorId="4DB54979" wp14:editId="3ED097A6">
-            <wp:simplePos x="0" y="0"/>
-            <wp:positionH relativeFrom="column">
-              <wp:posOffset>1999615</wp:posOffset>
-            </wp:positionH>
-            <wp:positionV relativeFrom="paragraph">
-              <wp:posOffset>2689225</wp:posOffset>
-            </wp:positionV>
-            <wp:extent cx="1682115" cy="949960"/>
-            <wp:effectExtent l="0" t="0" r="0" b="2540"/>
-            <wp:wrapSquare wrapText="bothSides"/>
-            <wp:docPr id="897798761" name="Picture 1"/>
-            <wp:cNvGraphicFramePr>
-              <a:graphicFrameLocks xmlns:a="http://schemas.openxmlformats.org/drawingml/2006/main" noChangeAspect="1"/>
-            </wp:cNvGraphicFramePr>
-            <a:graphic xmlns:a="http://schemas.openxmlformats.org/drawingml/2006/main">
-              <a:graphicData uri="http://schemas.openxmlformats.org/drawingml/2006/picture">
-                <pic:pic xmlns:pic="http://schemas.openxmlformats.org/drawingml/2006/picture">
-                  <pic:nvPicPr>
-                    <pic:cNvPr id="897798761" name=""/>
-                    <pic:cNvPicPr/>
-                  </pic:nvPicPr>
-                  <pic:blipFill>
-                    <a:blip r:embed="rId9">
-                      <a:extLst>
-                        <a:ext uri="{28A0092B-C50C-407E-A947-70E740481C1C}">
-                          <a14:useLocalDpi xmlns:a14="http://schemas.microsoft.com/office/drawing/2010/main" val="0"/>
-                        </a:ext>
-                      </a:extLst>
-                    </a:blip>
-                    <a:stretch>
-                      <a:fillRect/>
-                    </a:stretch>
-                  </pic:blipFill>
-                  <pic:spPr>
-                    <a:xfrm>
-                      <a:off x="0" y="0"/>
-                      <a:ext cx="1682115" cy="949960"/>
-                    </a:xfrm>
-                    <a:prstGeom prst="ellipse">
-                      <a:avLst/>
-                    </a:prstGeom>
-                  </pic:spPr>
-                </pic:pic>
-              </a:graphicData>
-            </a:graphic>
-            <wp14:sizeRelH relativeFrom="margin">
-              <wp14:pctWidth>0</wp14:pctWidth>
-            </wp14:sizeRelH>
-            <wp14:sizeRelV relativeFrom="margin">
-              <wp14:pctHeight>0</wp14:pctHeight>
-            </wp14:sizeRelV>
-          </wp:anchor>
-        </w:drawing>
-      </w:r>
-    </w:p>
-    <w:p>
-      <w:r>
-        <w:rPr>
-          <w:noProof/>
-        </w:rPr>
-        <w:drawing>
-          <wp:anchor distT="0" distB="0" distL="114300" distR="114300" simplePos="0" relativeHeight="251672576" behindDoc="0" locked="0" layoutInCell="1" allowOverlap="1" wp14:anchorId="7F335FA1" wp14:editId="5953AAC8">
-            <wp:simplePos x="0" y="0"/>
-            <wp:positionH relativeFrom="column">
-              <wp:posOffset>1472565</wp:posOffset>
-            </wp:positionH>
-            <wp:positionV relativeFrom="paragraph">
-              <wp:posOffset>6455064</wp:posOffset>
-            </wp:positionV>
-            <wp:extent cx="603250" cy="584200"/>
-            <wp:effectExtent l="0" t="38100" r="44450" b="82550"/>
-            <wp:wrapSquare wrapText="bothSides"/>
-            <wp:docPr id="200420570" name="Picture 200420570" descr="A cartoon of a cloud with objects on it&#10;&#10;Description automatically generated"/>
-            <wp:cNvGraphicFramePr>
-              <a:graphicFrameLocks xmlns:a="http://schemas.openxmlformats.org/drawingml/2006/main" noChangeAspect="1"/>
-            </wp:cNvGraphicFramePr>
-            <a:graphic xmlns:a="http://schemas.openxmlformats.org/drawingml/2006/main">
-              <a:graphicData uri="http://schemas.openxmlformats.org/drawingml/2006/picture">
-                <pic:pic xmlns:pic="http://schemas.openxmlformats.org/drawingml/2006/picture">
-                  <pic:nvPicPr>
-                    <pic:cNvPr id="1462859759" name="Picture 5" descr="A cartoon of a cloud with objects on it&#10;&#10;Description automatically generated"/>
-                    <pic:cNvPicPr>
-                      <a:picLocks noChangeAspect="1" noChangeArrowheads="1"/>
-                    </pic:cNvPicPr>
-                  </pic:nvPicPr>
-                  <pic:blipFill>
-                    <a:blip r:embed="rId5" cstate="print">
-                      <a:extLst>
-                        <a:ext uri="{28A0092B-C50C-407E-A947-70E740481C1C}">
-                          <a14:useLocalDpi xmlns:a14="http://schemas.microsoft.com/office/drawing/2010/main" val="0"/>
-                        </a:ext>
-                      </a:extLst>
-                    </a:blip>
-                    <a:srcRect/>
-                    <a:stretch>
-                      <a:fillRect/>
-                    </a:stretch>
-                  </pic:blipFill>
-                  <pic:spPr bwMode="auto">
-                    <a:xfrm rot="20757092">
-                      <a:off x="0" y="0"/>
-                      <a:ext cx="603250" cy="584200"/>
-                    </a:xfrm>
-                    <a:prstGeom prst="rect">
-                      <a:avLst/>
-                    </a:prstGeom>
-                    <a:noFill/>
-                    <a:ln>
-                      <a:noFill/>
-                    </a:ln>
-                  </pic:spPr>
-                </pic:pic>
-              </a:graphicData>
-            </a:graphic>
-            <wp14:sizeRelH relativeFrom="margin">
-              <wp14:pctWidth>0</wp14:pctWidth>
-            </wp14:sizeRelH>
-            <wp14:sizeRelV relativeFrom="margin">
-              <wp14:pctHeight>0</wp14:pctHeight>
-            </wp14:sizeRelV>
-          </wp:anchor>
-        </w:drawing>
-      </w:r>
-      <w:r>
-        <w:rPr>
-          <w:noProof/>
-        </w:rPr>
-        <w:drawing>
-          <wp:anchor distT="0" distB="0" distL="114300" distR="114300" simplePos="0" relativeHeight="251667456" behindDoc="0" locked="0" layoutInCell="1" allowOverlap="1" wp14:anchorId="60C96950" wp14:editId="4295A964">
-            <wp:simplePos x="0" y="0"/>
-            <wp:positionH relativeFrom="column">
-              <wp:posOffset>-189230</wp:posOffset>
-            </wp:positionH>
-            <wp:positionV relativeFrom="paragraph">
-              <wp:posOffset>6039485</wp:posOffset>
-            </wp:positionV>
-            <wp:extent cx="784225" cy="736600"/>
-            <wp:effectExtent l="0" t="0" r="0" b="0"/>
-            <wp:wrapSquare wrapText="bothSides"/>
-            <wp:docPr id="892674318" name="Picture 892674318" descr="A group of garbage bags and bottles&#10;&#10;Description automatically generated"/>
-            <wp:cNvGraphicFramePr>
-              <a:graphicFrameLocks xmlns:a="http://schemas.openxmlformats.org/drawingml/2006/main" noChangeAspect="1"/>
-            </wp:cNvGraphicFramePr>
-            <a:graphic xmlns:a="http://schemas.openxmlformats.org/drawingml/2006/main">
-              <a:graphicData uri="http://schemas.openxmlformats.org/drawingml/2006/picture">
-                <pic:pic xmlns:pic="http://schemas.openxmlformats.org/drawingml/2006/picture">
-                  <pic:nvPicPr>
-                    <pic:cNvPr id="1271483285" name="Picture 4" descr="A group of garbage bags and bottles&#10;&#10;Description automatically generated"/>
-                    <pic:cNvPicPr>
-                      <a:picLocks noChangeAspect="1" noChangeArrowheads="1"/>
-                    </pic:cNvPicPr>
-                  </pic:nvPicPr>
-                  <pic:blipFill>
-                    <a:blip r:embed="rId7" cstate="print">
-                      <a:extLst>
-                        <a:ext uri="{28A0092B-C50C-407E-A947-70E740481C1C}">
-                          <a14:useLocalDpi xmlns:a14="http://schemas.microsoft.com/office/drawing/2010/main" val="0"/>
-                        </a:ext>
-                      </a:extLst>
-                    </a:blip>
-                    <a:srcRect/>
-                    <a:stretch>
-                      <a:fillRect/>
-                    </a:stretch>
-                  </pic:blipFill>
-                  <pic:spPr bwMode="auto">
-                    <a:xfrm>
-                      <a:off x="0" y="0"/>
-                      <a:ext cx="784225" cy="736600"/>
-                    </a:xfrm>
-                    <a:prstGeom prst="rect">
-                      <a:avLst/>
-                    </a:prstGeom>
-                    <a:noFill/>
-                    <a:ln>
-                      <a:noFill/>
-                    </a:ln>
-                  </pic:spPr>
-                </pic:pic>
-              </a:graphicData>
-            </a:graphic>
-            <wp14:sizeRelH relativeFrom="margin">
-              <wp14:pctWidth>0</wp14:pctWidth>
-            </wp14:sizeRelH>
-            <wp14:sizeRelV relativeFrom="margin">
-              <wp14:pctHeight>0</wp14:pctHeight>
-            </wp14:sizeRelV>
-          </wp:anchor>
-        </w:drawing>
-      </w:r>
-      <w:r>
-        <w:rPr>
-          <w:noProof/>
-        </w:rPr>
-        <w:drawing>
-          <wp:anchor distT="0" distB="0" distL="114300" distR="114300" simplePos="0" relativeHeight="251671552" behindDoc="0" locked="0" layoutInCell="1" allowOverlap="1" wp14:anchorId="097780A6" wp14:editId="284DC05F">
-            <wp:simplePos x="0" y="0"/>
-            <wp:positionH relativeFrom="column">
-              <wp:posOffset>5205730</wp:posOffset>
-            </wp:positionH>
-            <wp:positionV relativeFrom="paragraph">
-              <wp:posOffset>6526184</wp:posOffset>
-            </wp:positionV>
-            <wp:extent cx="603250" cy="584200"/>
-            <wp:effectExtent l="0" t="38100" r="44450" b="82550"/>
-            <wp:wrapSquare wrapText="bothSides"/>
-            <wp:docPr id="1462859759" name="Picture 5" descr="A cartoon of a cloud with objects on it&#10;&#10;Description automatically generated"/>
-            <wp:cNvGraphicFramePr>
-              <a:graphicFrameLocks xmlns:a="http://schemas.openxmlformats.org/drawingml/2006/main" noChangeAspect="1"/>
-            </wp:cNvGraphicFramePr>
-            <a:graphic xmlns:a="http://schemas.openxmlformats.org/drawingml/2006/main">
-              <a:graphicData uri="http://schemas.openxmlformats.org/drawingml/2006/picture">
-                <pic:pic xmlns:pic="http://schemas.openxmlformats.org/drawingml/2006/picture">
-                  <pic:nvPicPr>
-                    <pic:cNvPr id="1462859759" name="Picture 5" descr="A cartoon of a cloud with objects on it&#10;&#10;Description automatically generated"/>
-                    <pic:cNvPicPr>
-                      <a:picLocks noChangeAspect="1" noChangeArrowheads="1"/>
-                    </pic:cNvPicPr>
-                  </pic:nvPicPr>
-                  <pic:blipFill>
-                    <a:blip r:embed="rId5" cstate="print">
-                      <a:extLst>
-                        <a:ext uri="{28A0092B-C50C-407E-A947-70E740481C1C}">
-                          <a14:useLocalDpi xmlns:a14="http://schemas.microsoft.com/office/drawing/2010/main" val="0"/>
-                        </a:ext>
-                      </a:extLst>
-                    </a:blip>
-                    <a:srcRect/>
-                    <a:stretch>
-                      <a:fillRect/>
-                    </a:stretch>
-                  </pic:blipFill>
-                  <pic:spPr bwMode="auto">
-                    <a:xfrm rot="20757092">
-                      <a:off x="0" y="0"/>
-                      <a:ext cx="603250" cy="584200"/>
-                    </a:xfrm>
-                    <a:prstGeom prst="rect">
-                      <a:avLst/>
-                    </a:prstGeom>
-                    <a:noFill/>
-                    <a:ln>
-                      <a:noFill/>
-                    </a:ln>
-                  </pic:spPr>
-                </pic:pic>
-              </a:graphicData>
-            </a:graphic>
-            <wp14:sizeRelH relativeFrom="margin">
-              <wp14:pctWidth>0</wp14:pctWidth>
-            </wp14:sizeRelH>
-            <wp14:sizeRelV relativeFrom="margin">
-              <wp14:pctHeight>0</wp14:pctHeight>
-            </wp14:sizeRelV>
-          </wp:anchor>
-        </w:drawing>
-      </w:r>
-      <w:r>
-        <w:rPr>
-          <w:noProof/>
-        </w:rPr>
-        <w:drawing>
-          <wp:anchor distT="0" distB="0" distL="114300" distR="114300" simplePos="0" relativeHeight="251665408" behindDoc="0" locked="0" layoutInCell="1" allowOverlap="1" wp14:anchorId="24C332BE" wp14:editId="533C5D6F">
-            <wp:simplePos x="0" y="0"/>
-            <wp:positionH relativeFrom="column">
-              <wp:posOffset>5429885</wp:posOffset>
-            </wp:positionH>
-            <wp:positionV relativeFrom="paragraph">
-              <wp:posOffset>4919980</wp:posOffset>
-            </wp:positionV>
-            <wp:extent cx="581025" cy="577215"/>
-            <wp:effectExtent l="95250" t="0" r="0" b="108585"/>
-            <wp:wrapSquare wrapText="bothSides"/>
-            <wp:docPr id="1924142868" name="Picture 1924142868" descr="A cartoon of a garbage dump&#10;&#10;Description automatically generated"/>
-            <wp:cNvGraphicFramePr>
-              <a:graphicFrameLocks xmlns:a="http://schemas.openxmlformats.org/drawingml/2006/main" noChangeAspect="1"/>
-            </wp:cNvGraphicFramePr>
-            <a:graphic xmlns:a="http://schemas.openxmlformats.org/drawingml/2006/main">
-              <a:graphicData uri="http://schemas.openxmlformats.org/drawingml/2006/picture">
-                <pic:pic xmlns:pic="http://schemas.openxmlformats.org/drawingml/2006/picture">
-                  <pic:nvPicPr>
-                    <pic:cNvPr id="2031060787" name="Picture 3" descr="A cartoon of a garbage dump&#10;&#10;Description automatically generated"/>
-                    <pic:cNvPicPr>
-                      <a:picLocks noChangeAspect="1" noChangeArrowheads="1"/>
-                    </pic:cNvPicPr>
-                  </pic:nvPicPr>
-                  <pic:blipFill>
-                    <a:blip r:embed="rId6" cstate="print">
-                      <a:extLst>
-                        <a:ext uri="{28A0092B-C50C-407E-A947-70E740481C1C}">
-                          <a14:useLocalDpi xmlns:a14="http://schemas.microsoft.com/office/drawing/2010/main" val="0"/>
-                        </a:ext>
-                      </a:extLst>
-                    </a:blip>
-                    <a:srcRect/>
-                    <a:stretch>
-                      <a:fillRect/>
-                    </a:stretch>
-                  </pic:blipFill>
-                  <pic:spPr bwMode="auto">
-                    <a:xfrm rot="2639558">
-                      <a:off x="0" y="0"/>
-                      <a:ext cx="581025" cy="577215"/>
-                    </a:xfrm>
-                    <a:prstGeom prst="rect">
-                      <a:avLst/>
-                    </a:prstGeom>
-                    <a:noFill/>
-                    <a:ln>
-                      <a:noFill/>
-                    </a:ln>
-                  </pic:spPr>
-                </pic:pic>
-              </a:graphicData>
-            </a:graphic>
-            <wp14:sizeRelH relativeFrom="margin">
-              <wp14:pctWidth>0</wp14:pctWidth>
-            </wp14:sizeRelH>
-            <wp14:sizeRelV relativeFrom="margin">
-              <wp14:pctHeight>0</wp14:pctHeight>
-            </wp14:sizeRelV>
-          </wp:anchor>
-        </w:drawing>
-      </w:r>
-      <w:r>
-        <w:rPr>
-          <w:noProof/>
-        </w:rPr>
-        <w:drawing>
-          <wp:anchor distT="0" distB="0" distL="114300" distR="114300" simplePos="0" relativeHeight="251669504" behindDoc="0" locked="0" layoutInCell="1" allowOverlap="1" wp14:anchorId="31F70859" wp14:editId="596DCFB8">
-            <wp:simplePos x="0" y="0"/>
-            <wp:positionH relativeFrom="column">
-              <wp:posOffset>3325495</wp:posOffset>
-            </wp:positionH>
-            <wp:positionV relativeFrom="paragraph">
-              <wp:posOffset>6360795</wp:posOffset>
-            </wp:positionV>
-            <wp:extent cx="784225" cy="736600"/>
-            <wp:effectExtent l="0" t="0" r="0" b="0"/>
-            <wp:wrapSquare wrapText="bothSides"/>
-            <wp:docPr id="1161631999" name="Picture 1161631999" descr="A group of garbage bags and bottles&#10;&#10;Description automatically generated"/>
-            <wp:cNvGraphicFramePr>
-              <a:graphicFrameLocks xmlns:a="http://schemas.openxmlformats.org/drawingml/2006/main" noChangeAspect="1"/>
-            </wp:cNvGraphicFramePr>
-            <a:graphic xmlns:a="http://schemas.openxmlformats.org/drawingml/2006/main">
-              <a:graphicData uri="http://schemas.openxmlformats.org/drawingml/2006/picture">
-                <pic:pic xmlns:pic="http://schemas.openxmlformats.org/drawingml/2006/picture">
-                  <pic:nvPicPr>
-                    <pic:cNvPr id="1271483285" name="Picture 4" descr="A group of garbage bags and bottles&#10;&#10;Description automatically generated"/>
-                    <pic:cNvPicPr>
-                      <a:picLocks noChangeAspect="1" noChangeArrowheads="1"/>
-                    </pic:cNvPicPr>
-                  </pic:nvPicPr>
-                  <pic:blipFill>
-                    <a:blip r:embed="rId7" cstate="print">
-                      <a:extLst>
-                        <a:ext uri="{28A0092B-C50C-407E-A947-70E740481C1C}">
-                          <a14:useLocalDpi xmlns:a14="http://schemas.microsoft.com/office/drawing/2010/main" val="0"/>
-                        </a:ext>
-                      </a:extLst>
-                    </a:blip>
-                    <a:srcRect/>
-                    <a:stretch>
-                      <a:fillRect/>
-                    </a:stretch>
-                  </pic:blipFill>
-                  <pic:spPr bwMode="auto">
-                    <a:xfrm>
-                      <a:off x="0" y="0"/>
-                      <a:ext cx="784225" cy="736600"/>
-                    </a:xfrm>
-                    <a:prstGeom prst="rect">
-                      <a:avLst/>
-                    </a:prstGeom>
-                    <a:noFill/>
-                    <a:ln>
-                      <a:noFill/>
-                    </a:ln>
-                  </pic:spPr>
-                </pic:pic>
-              </a:graphicData>
-            </a:graphic>
-            <wp14:sizeRelH relativeFrom="margin">
-              <wp14:pctWidth>0</wp14:pctWidth>
-            </wp14:sizeRelH>
-            <wp14:sizeRelV relativeFrom="margin">
-              <wp14:pctHeight>0</wp14:pctHeight>
-            </wp14:sizeRelV>
-          </wp:anchor>
-        </w:drawing>
-      </w:r>
-      <w:r>
-        <w:rPr>
-          <w:noProof/>
-        </w:rPr>
-        <w:drawing>
-          <wp:anchor distT="0" distB="0" distL="114300" distR="114300" simplePos="0" relativeHeight="251664384" behindDoc="0" locked="0" layoutInCell="1" allowOverlap="1" wp14:anchorId="7524F395" wp14:editId="50881E8C">
-            <wp:simplePos x="0" y="0"/>
-            <wp:positionH relativeFrom="column">
-              <wp:posOffset>5029403</wp:posOffset>
-            </wp:positionH>
-            <wp:positionV relativeFrom="paragraph">
-              <wp:posOffset>975204</wp:posOffset>
-            </wp:positionV>
-            <wp:extent cx="581025" cy="577215"/>
-            <wp:effectExtent l="95250" t="0" r="0" b="108585"/>
-            <wp:wrapSquare wrapText="bothSides"/>
-            <wp:docPr id="593869659" name="Picture 593869659" descr="A cartoon of a garbage dump&#10;&#10;Description automatically generated"/>
-            <wp:cNvGraphicFramePr>
-              <a:graphicFrameLocks xmlns:a="http://schemas.openxmlformats.org/drawingml/2006/main" noChangeAspect="1"/>
-            </wp:cNvGraphicFramePr>
-            <a:graphic xmlns:a="http://schemas.openxmlformats.org/drawingml/2006/main">
-              <a:graphicData uri="http://schemas.openxmlformats.org/drawingml/2006/picture">
-                <pic:pic xmlns:pic="http://schemas.openxmlformats.org/drawingml/2006/picture">
-                  <pic:nvPicPr>
-                    <pic:cNvPr id="2031060787" name="Picture 3" descr="A cartoon of a garbage dump&#10;&#10;Description automatically generated"/>
-                    <pic:cNvPicPr>
-                      <a:picLocks noChangeAspect="1" noChangeArrowheads="1"/>
-                    </pic:cNvPicPr>
-                  </pic:nvPicPr>
-                  <pic:blipFill>
-                    <a:blip r:embed="rId6" cstate="print">
-                      <a:extLst>
-                        <a:ext uri="{28A0092B-C50C-407E-A947-70E740481C1C}">
-                          <a14:useLocalDpi xmlns:a14="http://schemas.microsoft.com/office/drawing/2010/main" val="0"/>
-                        </a:ext>
-                      </a:extLst>
-                    </a:blip>
-                    <a:srcRect/>
-                    <a:stretch>
-                      <a:fillRect/>
-                    </a:stretch>
-                  </pic:blipFill>
-                  <pic:spPr bwMode="auto">
-                    <a:xfrm rot="2639558">
-                      <a:off x="0" y="0"/>
-                      <a:ext cx="581025" cy="577215"/>
-                    </a:xfrm>
-                    <a:prstGeom prst="rect">
-                      <a:avLst/>
-                    </a:prstGeom>
-                    <a:noFill/>
-                    <a:ln>
-                      <a:noFill/>
-                    </a:ln>
-                  </pic:spPr>
-                </pic:pic>
-              </a:graphicData>
-            </a:graphic>
-            <wp14:sizeRelH relativeFrom="margin">
-              <wp14:pctWidth>0</wp14:pctWidth>
-            </wp14:sizeRelH>
-            <wp14:sizeRelV relativeFrom="margin">
-              <wp14:pctHeight>0</wp14:pctHeight>
-            </wp14:sizeRelV>
-          </wp:anchor>
-        </w:drawing>
-      </w:r>
-      <w:r>
-        <w:rPr>
-          <w:noProof/>
-        </w:rPr>
-        <w:drawing>
-          <wp:anchor distT="0" distB="0" distL="114300" distR="114300" simplePos="0" relativeHeight="251666432" behindDoc="0" locked="0" layoutInCell="1" allowOverlap="1" wp14:anchorId="76366EB0" wp14:editId="16095D08">
-            <wp:simplePos x="0" y="0"/>
-            <wp:positionH relativeFrom="column">
-              <wp:posOffset>3425825</wp:posOffset>
-            </wp:positionH>
-            <wp:positionV relativeFrom="paragraph">
-              <wp:posOffset>262255</wp:posOffset>
-            </wp:positionV>
-            <wp:extent cx="784225" cy="736600"/>
-            <wp:effectExtent l="0" t="0" r="0" b="6350"/>
-            <wp:wrapSquare wrapText="bothSides"/>
-            <wp:docPr id="1271483285" name="Picture 4" descr="A group of garbage bags and bottles&#10;&#10;Description automatically generated"/>
-            <wp:cNvGraphicFramePr>
-              <a:graphicFrameLocks xmlns:a="http://schemas.openxmlformats.org/drawingml/2006/main" noChangeAspect="1"/>
-            </wp:cNvGraphicFramePr>
-            <a:graphic xmlns:a="http://schemas.openxmlformats.org/drawingml/2006/main">
-              <a:graphicData uri="http://schemas.openxmlformats.org/drawingml/2006/picture">
-                <pic:pic xmlns:pic="http://schemas.openxmlformats.org/drawingml/2006/picture">
-                  <pic:nvPicPr>
-                    <pic:cNvPr id="1271483285" name="Picture 4" descr="A group of garbage bags and bottles&#10;&#10;Description automatically generated"/>
-                    <pic:cNvPicPr>
-                      <a:picLocks noChangeAspect="1" noChangeArrowheads="1"/>
-                    </pic:cNvPicPr>
-                  </pic:nvPicPr>
-                  <pic:blipFill>
-                    <a:blip r:embed="rId7" cstate="print">
-                      <a:extLst>
-                        <a:ext uri="{28A0092B-C50C-407E-A947-70E740481C1C}">
-                          <a14:useLocalDpi xmlns:a14="http://schemas.microsoft.com/office/drawing/2010/main" val="0"/>
-                        </a:ext>
-                      </a:extLst>
-                    </a:blip>
-                    <a:srcRect/>
-                    <a:stretch>
-                      <a:fillRect/>
-                    </a:stretch>
-                  </pic:blipFill>
-                  <pic:spPr bwMode="auto">
-                    <a:xfrm rot="20635975">
-                      <a:off x="0" y="0"/>
-                      <a:ext cx="784225" cy="736600"/>
-                    </a:xfrm>
-                    <a:prstGeom prst="rect">
-                      <a:avLst/>
-                    </a:prstGeom>
-                    <a:noFill/>
-                    <a:ln>
-                      <a:noFill/>
-                    </a:ln>
-                  </pic:spPr>
-                </pic:pic>
-              </a:graphicData>
-            </a:graphic>
-            <wp14:sizeRelH relativeFrom="margin">
-              <wp14:pctWidth>0</wp14:pctWidth>
-            </wp14:sizeRelH>
-            <wp14:sizeRelV relativeFrom="margin">
-              <wp14:pctHeight>0</wp14:pctHeight>
-            </wp14:sizeRelV>
-          </wp:anchor>
-        </w:drawing>
-      </w:r>
-      <w:r>
-        <w:rPr>
-          <w:noProof/>
-        </w:rPr>
-        <w:drawing>
-          <wp:anchor distT="0" distB="0" distL="114300" distR="114300" simplePos="0" relativeHeight="251661312" behindDoc="0" locked="0" layoutInCell="1" allowOverlap="1" wp14:anchorId="4332D29A" wp14:editId="26EC93A6">
-            <wp:simplePos x="0" y="0"/>
-            <wp:positionH relativeFrom="column">
-              <wp:posOffset>-194945</wp:posOffset>
-            </wp:positionH>
-            <wp:positionV relativeFrom="paragraph">
-              <wp:posOffset>1515110</wp:posOffset>
-            </wp:positionV>
-            <wp:extent cx="581025" cy="577215"/>
-            <wp:effectExtent l="95250" t="0" r="0" b="108585"/>
-            <wp:wrapSquare wrapText="bothSides"/>
-            <wp:docPr id="2031060787" name="Picture 3" descr="A cartoon of a garbage dump&#10;&#10;Description automatically generated"/>
-            <wp:cNvGraphicFramePr>
-              <a:graphicFrameLocks xmlns:a="http://schemas.openxmlformats.org/drawingml/2006/main" noChangeAspect="1"/>
-            </wp:cNvGraphicFramePr>
-            <a:graphic xmlns:a="http://schemas.openxmlformats.org/drawingml/2006/main">
-              <a:graphicData uri="http://schemas.openxmlformats.org/drawingml/2006/picture">
-                <pic:pic xmlns:pic="http://schemas.openxmlformats.org/drawingml/2006/picture">
-                  <pic:nvPicPr>
-                    <pic:cNvPr id="2031060787" name="Picture 3" descr="A cartoon of a garbage dump&#10;&#10;Description automatically generated"/>
-                    <pic:cNvPicPr>
-                      <a:picLocks noChangeAspect="1" noChangeArrowheads="1"/>
-                    </pic:cNvPicPr>
-                  </pic:nvPicPr>
-                  <pic:blipFill>
-                    <a:blip r:embed="rId6" cstate="print">
-                      <a:extLst>
-                        <a:ext uri="{28A0092B-C50C-407E-A947-70E740481C1C}">
-                          <a14:useLocalDpi xmlns:a14="http://schemas.microsoft.com/office/drawing/2010/main" val="0"/>
-                        </a:ext>
-                      </a:extLst>
-                    </a:blip>
-                    <a:srcRect/>
-                    <a:stretch>
-                      <a:fillRect/>
-                    </a:stretch>
-                  </pic:blipFill>
-                  <pic:spPr bwMode="auto">
-                    <a:xfrm rot="2639558">
-                      <a:off x="0" y="0"/>
-                      <a:ext cx="581025" cy="577215"/>
-                    </a:xfrm>
-                    <a:prstGeom prst="rect">
-                      <a:avLst/>
-                    </a:prstGeom>
-                    <a:noFill/>
-                    <a:ln>
-                      <a:noFill/>
-                    </a:ln>
-                  </pic:spPr>
-                </pic:pic>
-              </a:graphicData>
-            </a:graphic>
-            <wp14:sizeRelH relativeFrom="margin">
-              <wp14:pctWidth>0</wp14:pctWidth>
-            </wp14:sizeRelH>
-            <wp14:sizeRelV relativeFrom="margin">
-              <wp14:pctHeight>0</wp14:pctHeight>
-            </wp14:sizeRelV>
-          </wp:anchor>
-        </w:drawing>
-      </w:r>
-      <w:r>
-        <w:rPr>
-          <w:noProof/>
-        </w:rPr>
-        <w:drawing>
-          <wp:anchor distT="0" distB="0" distL="114300" distR="114300" simplePos="0" relativeHeight="251674624" behindDoc="0" locked="0" layoutInCell="1" allowOverlap="1" wp14:anchorId="6BF24100" wp14:editId="797B5FA6">
-            <wp:simplePos x="0" y="0"/>
-            <wp:positionH relativeFrom="column">
-              <wp:posOffset>-448945</wp:posOffset>
-            </wp:positionH>
-            <wp:positionV relativeFrom="paragraph">
-              <wp:posOffset>3809365</wp:posOffset>
-            </wp:positionV>
-            <wp:extent cx="603250" cy="584200"/>
-            <wp:effectExtent l="0" t="38100" r="44450" b="82550"/>
-            <wp:wrapSquare wrapText="bothSides"/>
-            <wp:docPr id="886184348" name="Picture 886184348" descr="A cartoon of a cloud with objects on it&#10;&#10;Description automatically generated"/>
-            <wp:cNvGraphicFramePr>
-              <a:graphicFrameLocks xmlns:a="http://schemas.openxmlformats.org/drawingml/2006/main" noChangeAspect="1"/>
-            </wp:cNvGraphicFramePr>
-            <a:graphic xmlns:a="http://schemas.openxmlformats.org/drawingml/2006/main">
-              <a:graphicData uri="http://schemas.openxmlformats.org/drawingml/2006/picture">
-                <pic:pic xmlns:pic="http://schemas.openxmlformats.org/drawingml/2006/picture">
-                  <pic:nvPicPr>
-                    <pic:cNvPr id="1462859759" name="Picture 5" descr="A cartoon of a cloud with objects on it&#10;&#10;Description automatically generated"/>
-                    <pic:cNvPicPr>
-                      <a:picLocks noChangeAspect="1" noChangeArrowheads="1"/>
-                    </pic:cNvPicPr>
-                  </pic:nvPicPr>
-                  <pic:blipFill>
-                    <a:blip r:embed="rId5" cstate="print">
-                      <a:extLst>
-                        <a:ext uri="{28A0092B-C50C-407E-A947-70E740481C1C}">
-                          <a14:useLocalDpi xmlns:a14="http://schemas.microsoft.com/office/drawing/2010/main" val="0"/>
-                        </a:ext>
-                      </a:extLst>
-                    </a:blip>
-                    <a:srcRect/>
-                    <a:stretch>
-                      <a:fillRect/>
-                    </a:stretch>
-                  </pic:blipFill>
-                  <pic:spPr bwMode="auto">
-                    <a:xfrm rot="20757092">
-                      <a:off x="0" y="0"/>
-                      <a:ext cx="603250" cy="584200"/>
-                    </a:xfrm>
-                    <a:prstGeom prst="rect">
-                      <a:avLst/>
-                    </a:prstGeom>
-                    <a:noFill/>
-                    <a:ln>
-                      <a:noFill/>
-                    </a:ln>
-                  </pic:spPr>
-                </pic:pic>
-              </a:graphicData>
-            </a:graphic>
-            <wp14:sizeRelH relativeFrom="margin">
-              <wp14:pctWidth>0</wp14:pctWidth>
-            </wp14:sizeRelH>
-            <wp14:sizeRelV relativeFrom="margin">
-              <wp14:pctHeight>0</wp14:pctHeight>
-            </wp14:sizeRelV>
-          </wp:anchor>
-        </w:drawing>
-      </w:r>
-      <w:r>
-        <w:rPr>
-          <w:noProof/>
-        </w:rPr>
-        <w:drawing>
-          <wp:anchor distT="0" distB="0" distL="114300" distR="114300" simplePos="0" relativeHeight="251663360" behindDoc="0" locked="0" layoutInCell="1" allowOverlap="1" wp14:anchorId="54CF1E7D" wp14:editId="0E0AC8DE">
-            <wp:simplePos x="0" y="0"/>
-            <wp:positionH relativeFrom="column">
-              <wp:posOffset>2388666</wp:posOffset>
-            </wp:positionH>
-            <wp:positionV relativeFrom="paragraph">
-              <wp:posOffset>1190145</wp:posOffset>
-            </wp:positionV>
-            <wp:extent cx="581025" cy="577215"/>
-            <wp:effectExtent l="95250" t="0" r="0" b="108585"/>
-            <wp:wrapSquare wrapText="bothSides"/>
-            <wp:docPr id="1888427658" name="Picture 1888427658" descr="A cartoon of a garbage dump&#10;&#10;Description automatically generated"/>
-            <wp:cNvGraphicFramePr>
-              <a:graphicFrameLocks xmlns:a="http://schemas.openxmlformats.org/drawingml/2006/main" noChangeAspect="1"/>
-            </wp:cNvGraphicFramePr>
-            <a:graphic xmlns:a="http://schemas.openxmlformats.org/drawingml/2006/main">
-              <a:graphicData uri="http://schemas.openxmlformats.org/drawingml/2006/picture">
-                <pic:pic xmlns:pic="http://schemas.openxmlformats.org/drawingml/2006/picture">
-                  <pic:nvPicPr>
-                    <pic:cNvPr id="2031060787" name="Picture 3" descr="A cartoon of a garbage dump&#10;&#10;Description automatically generated"/>
-                    <pic:cNvPicPr>
-                      <a:picLocks noChangeAspect="1" noChangeArrowheads="1"/>
-                    </pic:cNvPicPr>
-                  </pic:nvPicPr>
-                  <pic:blipFill>
-                    <a:blip r:embed="rId6" cstate="print">
-                      <a:extLst>
-                        <a:ext uri="{28A0092B-C50C-407E-A947-70E740481C1C}">
-                          <a14:useLocalDpi xmlns:a14="http://schemas.microsoft.com/office/drawing/2010/main" val="0"/>
-                        </a:ext>
-                      </a:extLst>
-                    </a:blip>
-                    <a:srcRect/>
-                    <a:stretch>
-                      <a:fillRect/>
-                    </a:stretch>
-                  </pic:blipFill>
-                  <pic:spPr bwMode="auto">
-                    <a:xfrm rot="2639558">
-                      <a:off x="0" y="0"/>
-                      <a:ext cx="581025" cy="577215"/>
-                    </a:xfrm>
-                    <a:prstGeom prst="rect">
-                      <a:avLst/>
-                    </a:prstGeom>
-                    <a:noFill/>
-                    <a:ln>
-                      <a:noFill/>
-                    </a:ln>
-                  </pic:spPr>
-                </pic:pic>
-              </a:graphicData>
-            </a:graphic>
-            <wp14:sizeRelH relativeFrom="margin">
-              <wp14:pctWidth>0</wp14:pctWidth>
-            </wp14:sizeRelH>
-            <wp14:sizeRelV relativeFrom="margin">
-              <wp14:pctHeight>0</wp14:pctHeight>
-            </wp14:sizeRelV>
-          </wp:anchor>
-        </w:drawing>
-      </w:r>
-      <w:r>
-        <w:rPr>
-          <w:noProof/>
-        </w:rPr>
-        <w:drawing>
-          <wp:anchor distT="0" distB="0" distL="114300" distR="114300" simplePos="0" relativeHeight="251668480" behindDoc="0" locked="0" layoutInCell="1" allowOverlap="1" wp14:anchorId="2B063A11" wp14:editId="0AF2B702">
-            <wp:simplePos x="0" y="0"/>
-            <wp:positionH relativeFrom="column">
-              <wp:posOffset>929640</wp:posOffset>
-            </wp:positionH>
-            <wp:positionV relativeFrom="paragraph">
-              <wp:posOffset>661670</wp:posOffset>
-            </wp:positionV>
-            <wp:extent cx="784225" cy="736600"/>
-            <wp:effectExtent l="0" t="0" r="0" b="0"/>
-            <wp:wrapSquare wrapText="bothSides"/>
-            <wp:docPr id="325306135" name="Picture 325306135" descr="A group of garbage bags and bottles&#10;&#10;Description automatically generated"/>
-            <wp:cNvGraphicFramePr>
-              <a:graphicFrameLocks xmlns:a="http://schemas.openxmlformats.org/drawingml/2006/main" noChangeAspect="1"/>
-            </wp:cNvGraphicFramePr>
-            <a:graphic xmlns:a="http://schemas.openxmlformats.org/drawingml/2006/main">
-              <a:graphicData uri="http://schemas.openxmlformats.org/drawingml/2006/picture">
-                <pic:pic xmlns:pic="http://schemas.openxmlformats.org/drawingml/2006/picture">
-                  <pic:nvPicPr>
-                    <pic:cNvPr id="1271483285" name="Picture 4" descr="A group of garbage bags and bottles&#10;&#10;Description automatically generated"/>
-                    <pic:cNvPicPr>
-                      <a:picLocks noChangeAspect="1" noChangeArrowheads="1"/>
-                    </pic:cNvPicPr>
-                  </pic:nvPicPr>
-                  <pic:blipFill>
-                    <a:blip r:embed="rId7" cstate="print">
-                      <a:extLst>
-                        <a:ext uri="{28A0092B-C50C-407E-A947-70E740481C1C}">
-                          <a14:useLocalDpi xmlns:a14="http://schemas.microsoft.com/office/drawing/2010/main" val="0"/>
-                        </a:ext>
-                      </a:extLst>
-                    </a:blip>
-                    <a:srcRect/>
-                    <a:stretch>
-                      <a:fillRect/>
-                    </a:stretch>
-                  </pic:blipFill>
-                  <pic:spPr bwMode="auto">
-                    <a:xfrm>
-                      <a:off x="0" y="0"/>
-                      <a:ext cx="784225" cy="736600"/>
-                    </a:xfrm>
-                    <a:prstGeom prst="rect">
-                      <a:avLst/>
-                    </a:prstGeom>
-                    <a:noFill/>
-                    <a:ln>
-                      <a:noFill/>
-                    </a:ln>
-                  </pic:spPr>
-                </pic:pic>
-              </a:graphicData>
-            </a:graphic>
-            <wp14:sizeRelH relativeFrom="margin">
-              <wp14:pctWidth>0</wp14:pctWidth>
-            </wp14:sizeRelH>
-            <wp14:sizeRelV relativeFrom="margin">
-              <wp14:pctHeight>0</wp14:pctHeight>
-            </wp14:sizeRelV>
-          </wp:anchor>
-        </w:drawing>
-      </w:r>
-      <w:r>
-        <w:rPr>
-          <w:noProof/>
-        </w:rPr>
-        <w:drawing>
-          <wp:anchor distT="0" distB="0" distL="114300" distR="114300" simplePos="0" relativeHeight="251675648" behindDoc="0" locked="0" layoutInCell="1" allowOverlap="1" wp14:anchorId="6B351A69" wp14:editId="37A89EF3">
-            <wp:simplePos x="0" y="0"/>
-            <wp:positionH relativeFrom="column">
-              <wp:posOffset>5526059</wp:posOffset>
-            </wp:positionH>
-            <wp:positionV relativeFrom="paragraph">
-              <wp:posOffset>2662208</wp:posOffset>
-            </wp:positionV>
-            <wp:extent cx="603250" cy="584200"/>
-            <wp:effectExtent l="0" t="38100" r="44450" b="82550"/>
-            <wp:wrapSquare wrapText="bothSides"/>
-            <wp:docPr id="1210491067" name="Picture 1210491067" descr="A cartoon of a cloud with objects on it&#10;&#10;Description automatically generated"/>
-            <wp:cNvGraphicFramePr>
-              <a:graphicFrameLocks xmlns:a="http://schemas.openxmlformats.org/drawingml/2006/main" noChangeAspect="1"/>
-            </wp:cNvGraphicFramePr>
-            <a:graphic xmlns:a="http://schemas.openxmlformats.org/drawingml/2006/main">
-              <a:graphicData uri="http://schemas.openxmlformats.org/drawingml/2006/picture">
-                <pic:pic xmlns:pic="http://schemas.openxmlformats.org/drawingml/2006/picture">
-                  <pic:nvPicPr>
-                    <pic:cNvPr id="1462859759" name="Picture 5" descr="A cartoon of a cloud with objects on it&#10;&#10;Description automatically generated"/>
-                    <pic:cNvPicPr>
-                      <a:picLocks noChangeAspect="1" noChangeArrowheads="1"/>
-                    </pic:cNvPicPr>
-                  </pic:nvPicPr>
-                  <pic:blipFill>
-                    <a:blip r:embed="rId5" cstate="print">
-                      <a:extLst>
-                        <a:ext uri="{28A0092B-C50C-407E-A947-70E740481C1C}">
-                          <a14:useLocalDpi xmlns:a14="http://schemas.microsoft.com/office/drawing/2010/main" val="0"/>
-                        </a:ext>
-                      </a:extLst>
-                    </a:blip>
-                    <a:srcRect/>
-                    <a:stretch>
-                      <a:fillRect/>
-                    </a:stretch>
-                  </pic:blipFill>
-                  <pic:spPr bwMode="auto">
-                    <a:xfrm rot="20757092">
-                      <a:off x="0" y="0"/>
-                      <a:ext cx="603250" cy="584200"/>
-                    </a:xfrm>
-                    <a:prstGeom prst="rect">
-                      <a:avLst/>
-                    </a:prstGeom>
-                    <a:noFill/>
-                    <a:ln>
-                      <a:noFill/>
-                    </a:ln>
-                  </pic:spPr>
-                </pic:pic>
-              </a:graphicData>
-            </a:graphic>
-            <wp14:sizeRelH relativeFrom="margin">
-              <wp14:pctWidth>0</wp14:pctWidth>
-            </wp14:sizeRelH>
-            <wp14:sizeRelV relativeFrom="margin">
-              <wp14:pctHeight>0</wp14:pctHeight>
-            </wp14:sizeRelV>
-          </wp:anchor>
-        </w:drawing>
-      </w:r>
-      <w:r>
         <w:rPr>
           <w:noProof/>
         </w:rPr>
         <mc:AlternateContent>
           <mc:Choice Requires="wps">
             <w:drawing>
-              <wp:anchor distT="0" distB="0" distL="114300" distR="114300" simplePos="0" relativeHeight="251678720" behindDoc="0" locked="0" layoutInCell="1" allowOverlap="1" wp14:anchorId="1B22E597" wp14:editId="51DF7AA5">
+              <wp:anchor distT="0" distB="0" distL="114300" distR="114300" simplePos="0" relativeHeight="251743232" behindDoc="0" locked="0" layoutInCell="1" allowOverlap="1" wp14:anchorId="6FCFA2D1" wp14:editId="0BA6179A">
                 <wp:simplePos x="0" y="0"/>
                 <wp:positionH relativeFrom="column">
-                  <wp:posOffset>-960755</wp:posOffset>
+                  <wp:posOffset>-906653</wp:posOffset>
                 </wp:positionH>
                 <wp:positionV relativeFrom="paragraph">
-                  <wp:posOffset>7662545</wp:posOffset>
-                </wp:positionV>
-                <wp:extent cx="3802380" cy="680720"/>
-                <wp:effectExtent l="0" t="0" r="0" b="5080"/>
-                <wp:wrapNone/>
-                <wp:docPr id="238555113" name="Text Box 8"/>
-                <wp:cNvGraphicFramePr/>
-                <a:graphic xmlns:a="http://schemas.openxmlformats.org/drawingml/2006/main">
-                  <a:graphicData uri="http://schemas.microsoft.com/office/word/2010/wordprocessingShape">
-                    <wps:wsp>
-                      <wps:cNvSpPr txBox="1"/>
-                      <wps:spPr>
-                        <a:xfrm>
-                          <a:off x="0" y="0"/>
-                          <a:ext cx="3802380" cy="680720"/>
-                        </a:xfrm>
-                        <a:prstGeom prst="rect">
-                          <a:avLst/>
-                        </a:prstGeom>
-                        <a:noFill/>
-                        <a:ln w="6350">
-                          <a:noFill/>
-                        </a:ln>
-                      </wps:spPr>
-                      <wps:txbx>
-                        <w:txbxContent>
-                          <w:p>
-                            <w:pPr>
-                              <w:rPr>
-                                <w:rFonts w:ascii="Aharoni" w:hAnsi="Aharoni" w:cs="Aharoni" w:hint="cs"/>
-                                <w:color w:val="002060"/>
-                                <w:sz w:val="90"/>
-                                <w:szCs w:val="90"/>
-                                <w:lang w:val="en-US"/>
-                              </w:rPr>
-                            </w:pPr>
-                            <w:r>
-                              <w:rPr>
-                                <w:rFonts w:ascii="Aharoni" w:hAnsi="Aharoni" w:cs="Aharoni" w:hint="cs"/>
-                                <w:color w:val="002060"/>
-                                <w:sz w:val="90"/>
-                                <w:szCs w:val="90"/>
-                                <w:lang w:val="en-US"/>
-                              </w:rPr>
-                              <w:t>The Lab Rats’</w:t>
-                            </w:r>
-                          </w:p>
-                        </w:txbxContent>
-                      </wps:txbx>
-                      <wps:bodyPr rot="0" spcFirstLastPara="0" vertOverflow="overflow" horzOverflow="overflow" vert="horz" wrap="square" lIns="91440" tIns="45720" rIns="91440" bIns="45720" numCol="1" spcCol="0" rtlCol="0" fromWordArt="0" anchor="t" anchorCtr="0" forceAA="0" compatLnSpc="1">
-                        <a:prstTxWarp prst="textNoShape">
-                          <a:avLst/>
-                        </a:prstTxWarp>
-                        <a:noAutofit/>
-                      </wps:bodyPr>
-                    </wps:wsp>
-                  </a:graphicData>
-                </a:graphic>
-              </wp:anchor>
-            </w:drawing>
-          </mc:Choice>
-          <mc:Fallback>
-            <w:pict>
-              <v:shapetype w14:anchorId="1B22E597" id="_x0000_t202" coordsize="21600,21600" o:spt="202" path="m,l,21600r21600,l21600,xe">
-                <v:stroke joinstyle="miter"/>
-                <v:path gradientshapeok="t" o:connecttype="rect"/>
-              </v:shapetype>
-              <v:shape id="Text Box 8" o:spid="_x0000_s1026" type="#_x0000_t202" style="position:absolute;margin-left:-75.65pt;margin-top:603.35pt;width:299.4pt;height:53.6pt;z-index:251678720;visibility:visible;mso-wrap-style:square;mso-wrap-distance-left:9pt;mso-wrap-distance-top:0;mso-wrap-distance-right:9pt;mso-wrap-distance-bottom:0;mso-position-horizontal:absolute;mso-position-horizontal-relative:text;mso-position-vertical:absolute;mso-position-vertical-relative:text;v-text-anchor:top" o:gfxdata="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" filled="f" stroked="f" strokeweight=".5pt">
-                <v:textbox>
-                  <w:txbxContent>
-                    <w:p>
-                      <w:pPr>
-                        <w:rPr>
-                          <w:rFonts w:ascii="Aharoni" w:hAnsi="Aharoni" w:cs="Aharoni" w:hint="cs"/>
-                          <w:color w:val="002060"/>
-                          <w:sz w:val="90"/>
-                          <w:szCs w:val="90"/>
-                          <w:lang w:val="en-US"/>
-                        </w:rPr>
-                      </w:pPr>
-                      <w:r>
-                        <w:rPr>
-                          <w:rFonts w:ascii="Aharoni" w:hAnsi="Aharoni" w:cs="Aharoni" w:hint="cs"/>
-                          <w:color w:val="002060"/>
-                          <w:sz w:val="90"/>
-                          <w:szCs w:val="90"/>
-                          <w:lang w:val="en-US"/>
-                        </w:rPr>
-                        <w:t>The Lab Rats’</w:t>
-                      </w:r>
-                    </w:p>
-                  </w:txbxContent>
-                </v:textbox>
-              </v:shape>
-            </w:pict>
-          </mc:Fallback>
-        </mc:AlternateContent>
-      </w:r>
-      <w:r>
-        <w:rPr>
-          <w:noProof/>
-        </w:rPr>
-        <mc:AlternateContent>
-          <mc:Choice Requires="wps">
-            <w:drawing>
-              <wp:anchor distT="0" distB="0" distL="114300" distR="114300" simplePos="0" relativeHeight="251677696" behindDoc="0" locked="0" layoutInCell="1" allowOverlap="1" wp14:anchorId="3C49534C" wp14:editId="10375F32">
-                <wp:simplePos x="0" y="0"/>
-                <wp:positionH relativeFrom="column">
-                  <wp:posOffset>-960755</wp:posOffset>
-                </wp:positionH>
-                <wp:positionV relativeFrom="paragraph">
-                  <wp:posOffset>8289925</wp:posOffset>
+                  <wp:posOffset>8828913</wp:posOffset>
                 </wp:positionV>
                 <wp:extent cx="7879080" cy="571500"/>
                 <wp:effectExtent l="0" t="0" r="0" b="0"/>
                 <wp:wrapNone/>
-                <wp:docPr id="866196359" name="Text Box 7"/>
+                <wp:docPr id="886898049" name="Text Box 7"/>
                 <wp:cNvGraphicFramePr/>
                 <a:graphic xmlns:a="http://schemas.openxmlformats.org/drawingml/2006/main">
                   <a:graphicData uri="http://schemas.microsoft.com/office/word/2010/wordprocessingShape">
@@ -1283,7 +291,7 @@
                           <w:p>
                             <w:pPr>
                               <w:rPr>
-                                <w:rFonts w:ascii="Aharoni" w:hAnsi="Aharoni" w:cs="Aharoni" w:hint="cs"/>
+                                <w:rFonts w:ascii="Aharoni" w:hAnsi="Aharoni" w:cs="Aharoni"/>
                                 <w:color w:val="002060"/>
                                 <w:sz w:val="90"/>
                                 <w:szCs w:val="90"/>
@@ -1340,13 +348,13 @@
           </mc:Choice>
           <mc:Fallback>
             <w:pict>
-              <v:shape w14:anchorId="3C49534C" id="Text Box 7" o:spid="_x0000_s1027" type="#_x0000_t202" style="position:absolute;margin-left:-75.65pt;margin-top:652.75pt;width:620.4pt;height:45pt;z-index:251677696;visibility:visible;mso-wrap-style:square;mso-width-percent:0;mso-wrap-distance-left:9pt;mso-wrap-distance-top:0;mso-wrap-distance-right:9pt;mso-wrap-distance-bottom:0;mso-position-horizontal:absolute;mso-position-horizontal-relative:text;mso-position-vertical:absolute;mso-position-vertical-relative:text;mso-width-percent:0;mso-width-relative:margin;v-text-anchor:top" o:gfxdata="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" filled="f" stroked="f" strokeweight=".5pt">
+              <v:shape w14:anchorId="6FCFA2D1" id="Text Box 7" o:spid="_x0000_s1027" type="#_x0000_t202" style="position:absolute;margin-left:-71.4pt;margin-top:695.2pt;width:620.4pt;height:45pt;z-index:251743232;visibility:visible;mso-wrap-style:square;mso-width-percent:0;mso-wrap-distance-left:9pt;mso-wrap-distance-top:0;mso-wrap-distance-right:9pt;mso-wrap-distance-bottom:0;mso-position-horizontal:absolute;mso-position-horizontal-relative:text;mso-position-vertical:absolute;mso-position-vertical-relative:text;mso-width-percent:0;mso-width-relative:margin;v-text-anchor:top" o:gfxdata="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" filled="f" stroked="f" strokeweight=".5pt">
                 <v:textbox>
                   <w:txbxContent>
                     <w:p>
                       <w:pPr>
                         <w:rPr>
-                          <w:rFonts w:ascii="Aharoni" w:hAnsi="Aharoni" w:cs="Aharoni" w:hint="cs"/>
+                          <w:rFonts w:ascii="Aharoni" w:hAnsi="Aharoni" w:cs="Aharoni"/>
                           <w:color w:val="002060"/>
                           <w:sz w:val="90"/>
                           <w:szCs w:val="90"/>
@@ -1398,18 +406,18 @@
         <mc:AlternateContent>
           <mc:Choice Requires="wps">
             <w:drawing>
-              <wp:anchor distT="0" distB="0" distL="114300" distR="114300" simplePos="0" relativeHeight="251676672" behindDoc="0" locked="0" layoutInCell="1" allowOverlap="1" wp14:anchorId="7A330F81" wp14:editId="053213F5">
+              <wp:anchor distT="0" distB="0" distL="114300" distR="114300" simplePos="0" relativeHeight="251739136" behindDoc="0" locked="0" layoutInCell="1" allowOverlap="1" wp14:anchorId="7DE4232B" wp14:editId="3426199D">
                 <wp:simplePos x="0" y="0"/>
                 <wp:positionH relativeFrom="column">
-                  <wp:posOffset>-983615</wp:posOffset>
+                  <wp:posOffset>-953135</wp:posOffset>
                 </wp:positionH>
                 <wp:positionV relativeFrom="paragraph">
-                  <wp:posOffset>8221345</wp:posOffset>
+                  <wp:posOffset>8695309</wp:posOffset>
                 </wp:positionV>
                 <wp:extent cx="7627620" cy="678180"/>
                 <wp:effectExtent l="0" t="0" r="11430" b="26670"/>
                 <wp:wrapNone/>
-                <wp:docPr id="1315135488" name="Rectangle 6"/>
+                <wp:docPr id="378057786" name="Rectangle 6"/>
                 <wp:cNvGraphicFramePr/>
                 <a:graphic xmlns:a="http://schemas.openxmlformats.org/drawingml/2006/main">
                   <a:graphicData uri="http://schemas.microsoft.com/office/word/2010/wordprocessingShape">
@@ -1455,7 +463,7 @@
           </mc:Choice>
           <mc:Fallback>
             <w:pict>
-              <v:rect w14:anchorId="463CF836" id="Rectangle 6" o:spid="_x0000_s1026" style="position:absolute;margin-left:-77.45pt;margin-top:647.35pt;width:600.6pt;height:53.4pt;z-index:251676672;visibility:visible;mso-wrap-style:square;mso-width-percent:0;mso-wrap-distance-left:9pt;mso-wrap-distance-top:0;mso-wrap-distance-right:9pt;mso-wrap-distance-bottom:0;mso-position-horizontal:absolute;mso-position-horizontal-relative:text;mso-position-vertical:absolute;mso-position-vertical-relative:text;mso-width-percent:0;mso-width-relative:margin;v-text-anchor:middle" o:gfxdata="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" fillcolor="#9ecb81 [2169]" strokecolor="#70ad47 [3209]" strokeweight=".5pt">
+              <v:rect w14:anchorId="55829E3D" id="Rectangle 6" o:spid="_x0000_s1026" style="position:absolute;margin-left:-75.05pt;margin-top:684.65pt;width:600.6pt;height:53.4pt;z-index:251739136;visibility:visible;mso-wrap-style:square;mso-width-percent:0;mso-wrap-distance-left:9pt;mso-wrap-distance-top:0;mso-wrap-distance-right:9pt;mso-wrap-distance-bottom:0;mso-position-horizontal:absolute;mso-position-horizontal-relative:text;mso-position-vertical:absolute;mso-position-vertical-relative:text;mso-width-percent:0;mso-width-relative:margin;v-text-anchor:middle" o:gfxdata="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" fillcolor="#9ecb81 [2169]" strokecolor="#70ad47 [3209]" strokeweight=".5pt">
                 <v:fill color2="#8ac066 [2617]" rotate="t" colors="0 #b5d5a7;.5 #aace99;1 #9cca86" focus="100%" type="gradient">
                   <o:fill v:ext="view" type="gradientUnscaled"/>
                 </v:fill>
@@ -1465,7 +473,72 @@
         </mc:AlternateContent>
       </w:r>
       <w:r>
-        <w:br w:type="page"/>
+        <w:rPr>
+          <w:noProof/>
+        </w:rPr>
+        <w:drawing>
+          <wp:anchor distT="0" distB="0" distL="114300" distR="114300" simplePos="0" relativeHeight="251740160" behindDoc="0" locked="0" layoutInCell="1" allowOverlap="1" wp14:anchorId="34B17294" wp14:editId="168569BD">
+            <wp:simplePos x="0" y="0"/>
+            <wp:positionH relativeFrom="column">
+              <wp:posOffset>2042122</wp:posOffset>
+            </wp:positionH>
+            <wp:positionV relativeFrom="paragraph">
+              <wp:posOffset>2791124</wp:posOffset>
+            </wp:positionV>
+            <wp:extent cx="1682115" cy="949960"/>
+            <wp:effectExtent l="0" t="0" r="0" b="2540"/>
+            <wp:wrapSquare wrapText="bothSides"/>
+            <wp:docPr id="897798761" name="Picture 1"/>
+            <wp:cNvGraphicFramePr>
+              <a:graphicFrameLocks xmlns:a="http://schemas.openxmlformats.org/drawingml/2006/main" noChangeAspect="1"/>
+            </wp:cNvGraphicFramePr>
+            <a:graphic xmlns:a="http://schemas.openxmlformats.org/drawingml/2006/main">
+              <a:graphicData uri="http://schemas.openxmlformats.org/drawingml/2006/picture">
+                <pic:pic xmlns:pic="http://schemas.openxmlformats.org/drawingml/2006/picture">
+                  <pic:nvPicPr>
+                    <pic:cNvPr id="897798761" name=""/>
+                    <pic:cNvPicPr/>
+                  </pic:nvPicPr>
+                  <pic:blipFill>
+                    <a:blip r:embed="rId9">
+                      <a:extLst>
+                        <a:ext uri="{28A0092B-C50C-407E-A947-70E740481C1C}">
+                          <a14:useLocalDpi xmlns:a14="http://schemas.microsoft.com/office/drawing/2010/main" val="0"/>
+                        </a:ext>
+                      </a:extLst>
+                    </a:blip>
+                    <a:stretch>
+                      <a:fillRect/>
+                    </a:stretch>
+                  </pic:blipFill>
+                  <pic:spPr>
+                    <a:xfrm>
+                      <a:off x="0" y="0"/>
+                      <a:ext cx="1682115" cy="949960"/>
+                    </a:xfrm>
+                    <a:prstGeom prst="ellipse">
+                      <a:avLst/>
+                    </a:prstGeom>
+                  </pic:spPr>
+                </pic:pic>
+              </a:graphicData>
+            </a:graphic>
+            <wp14:sizeRelH relativeFrom="margin">
+              <wp14:pctWidth>0</wp14:pctWidth>
+            </wp14:sizeRelH>
+            <wp14:sizeRelV relativeFrom="margin">
+              <wp14:pctHeight>0</wp14:pctHeight>
+            </wp14:sizeRelV>
+          </wp:anchor>
+        </w:drawing>
+      </w:r>
+      <w:r>
+        <w:rPr>
+          <w:color w:val="385623" w:themeColor="accent6" w:themeShade="80"/>
+          <w:sz w:val="32"/>
+          <w:szCs w:val="32"/>
+        </w:rPr>
+        <w:t xml:space="preserve"> </w:t>
       </w:r>
     </w:p>
     <w:p/>
@@ -2061,6 +1134,40 @@
           <w:fldChar w:fldCharType="end"/>
         </w:r>
       </w:hyperlink>
+    </w:p>
+    <w:p>
+      <w:pPr>
+        <w:rPr>
+          <w:color w:val="385623" w:themeColor="accent6" w:themeShade="80"/>
+          <w:sz w:val="40"/>
+          <w:szCs w:val="40"/>
+        </w:rPr>
+      </w:pPr>
+      <w:r>
+        <w:rPr>
+          <w:color w:val="385623" w:themeColor="accent6" w:themeShade="80"/>
+          <w:sz w:val="40"/>
+          <w:szCs w:val="40"/>
+        </w:rPr>
+        <w:fldChar w:fldCharType="end"/>
+      </w:r>
+    </w:p>
+    <w:p>
+      <w:pPr>
+        <w:rPr>
+          <w:color w:val="385623" w:themeColor="accent6" w:themeShade="80"/>
+          <w:sz w:val="40"/>
+          <w:szCs w:val="40"/>
+        </w:rPr>
+      </w:pPr>
+      <w:r>
+        <w:rPr>
+          <w:color w:val="385623" w:themeColor="accent6" w:themeShade="80"/>
+          <w:sz w:val="40"/>
+          <w:szCs w:val="40"/>
+        </w:rPr>
+        <w:br w:type="page"/>
+      </w:r>
     </w:p>
     <w:p>
       <w:pPr>
@@ -2079,14 +1186,6 @@
           <w:docGrid w:linePitch="360"/>
         </w:sectPr>
       </w:pPr>
-      <w:r>
-        <w:rPr>
-          <w:color w:val="385623" w:themeColor="accent6" w:themeShade="80"/>
-          <w:sz w:val="40"/>
-          <w:szCs w:val="40"/>
-        </w:rPr>
-        <w:fldChar w:fldCharType="end"/>
-      </w:r>
     </w:p>
     <w:p>
       <w:pPr>
@@ -2281,7 +1380,7 @@
           <w:smallCaps w:val="0"/>
           <w:color w:val="A8D08D" w:themeColor="accent6" w:themeTint="99"/>
         </w:rPr>
-        <w:instrText>HYPERLINK "mailto:</w:instrText>
+        <w:instrText>HYPERLINK "mailto:VGKupenova21@codingburgas.bg"</w:instrText>
       </w:r>
       <w:r>
         <w:rPr>
@@ -2289,15 +1388,6 @@
           <w:smallCaps w:val="0"/>
           <w:color w:val="A8D08D" w:themeColor="accent6" w:themeTint="99"/>
         </w:rPr>
-        <w:instrText>VGKupenova21@codingburgas.bg</w:instrText>
-      </w:r>
-      <w:r>
-        <w:rPr>
-          <w:rStyle w:val="SubtleReference"/>
-          <w:smallCaps w:val="0"/>
-          <w:color w:val="A8D08D" w:themeColor="accent6" w:themeTint="99"/>
-        </w:rPr>
-        <w:instrText>"</w:instrText>
       </w:r>
       <w:r>
         <w:rPr>
@@ -2976,7 +2066,7 @@
         </w:numPr>
       </w:pPr>
       <w:r>
-        <w:t>Figma</w:t>
+        <w:t>asesprite</w:t>
       </w:r>
     </w:p>
     <w:p>
@@ -2998,7 +2088,7 @@
           <w:szCs w:val="28"/>
           <w:lang w:val="en-US"/>
         </w:rPr>
-        <w:t>Figma is a cloud-based design tool that is similar to Sketch in functionality and features</w:t>
+        <w:t>Aseprite is a pixel art tool that lets you create 2D animations for videogames.</w:t>
       </w:r>
       <w:r>
         <w:rPr>
@@ -3008,7 +2098,17 @@
           <w:szCs w:val="28"/>
           <w:lang w:val="en-US"/>
         </w:rPr>
-        <w:t>. This was the place where we designed our game and logo.</w:t>
+        <w:t xml:space="preserve"> </w:t>
+      </w:r>
+      <w:r>
+        <w:rPr>
+          <w:rFonts w:ascii="Times New Roman" w:hAnsi="Times New Roman" w:cs="Times New Roman"/>
+          <w:color w:val="404040" w:themeColor="text1" w:themeTint="BF"/>
+          <w:sz w:val="28"/>
+          <w:szCs w:val="28"/>
+          <w:lang w:val="en-US"/>
+        </w:rPr>
+        <w:t>This was the place where we designed our game and logo.</w:t>
       </w:r>
     </w:p>
     <w:p>
@@ -3389,6 +2489,31 @@
     </w:sectPr>
   </w:body>
 </w:document>
+</file>
+
+<file path=word/endnotes.xml><?xml version="1.0" encoding="utf-8"?>
+<w:endnotes xmlns:wpc="http://schemas.microsoft.com/office/word/2010/wordprocessingCanvas" xmlns:cx="http://schemas.microsoft.com/office/drawing/2014/chartex" xmlns:cx1="http://schemas.microsoft.com/office/drawing/2015/9/8/chartex" xmlns:cx2="http://schemas.microsoft.com/office/drawing/2015/10/21/chartex" xmlns:cx3="http://schemas.microsoft.com/office/drawing/2016/5/9/chartex" xmlns:cx4="http://schemas.microsoft.com/office/drawing/2016/5/10/chartex" xmlns:cx5="http://schemas.microsoft.com/office/drawing/2016/5/11/chartex" xmlns:cx6="http://schemas.microsoft.com/office/drawing/2016/5/12/chartex" xmlns:cx7="http://schemas.microsoft.com/office/drawing/2016/5/13/chartex" xmlns:cx8="http://schemas.microsoft.com/office/drawing/2016/5/14/chartex" xmlns:mc="http://schemas.openxmlformats.org/markup-compatibility/2006" xmlns:aink="http://schemas.microsoft.com/office/drawing/2016/ink" xmlns:am3d="http://schemas.microsoft.com/office/drawing/2017/model3d" xmlns:o="urn:schemas-microsoft-com:office:office" xmlns:oel="http://schemas.microsoft.com/office/2019/extlst" xmlns:r="http://schemas.openxmlformats.org/officeDocument/2006/relationships" xmlns:m="http://schemas.openxmlformats.org/officeDocument/2006/math" xmlns:v="urn:schemas-microsoft-com:vml" xmlns:wp14="http://schemas.microsoft.com/office/word/2010/wordprocessingDrawing" xmlns:wp="http://schemas.openxmlformats.org/drawingml/2006/wordprocessingDrawing" xmlns:w10="urn:schemas-microsoft-com:office:word" xmlns:w="http://schemas.openxmlformats.org/wordprocessingml/2006/main" xmlns:w14="http://schemas.microsoft.com/office/word/2010/wordml" xmlns:w15="http://schemas.microsoft.com/office/word/2012/wordml" xmlns:w16cex="http://schemas.microsoft.com/office/word/2018/wordml/cex" xmlns:w16cid="http://schemas.microsoft.com/office/word/2016/wordml/cid" xmlns:w16="http://schemas.microsoft.com/office/word/2018/wordml" xmlns:w16sdtdh="http://schemas.microsoft.com/office/word/2020/wordml/sdtdatahash" xmlns:w16se="http://schemas.microsoft.com/office/word/2015/wordml/symex" xmlns:wpg="http://schemas.microsoft.com/office/word/2010/wordprocessingGroup" xmlns:wpi="http://schemas.microsoft.com/office/word/2010/wordprocessingInk" xmlns:wne="http://schemas.microsoft.com/office/word/2006/wordml" xmlns:wps="http://schemas.microsoft.com/office/word/2010/wordprocessingShape" mc:Ignorable="w14 w15 w16se w16cid w16 w16cex w16sdtdh wp14">
+  <w:endnote w:type="separator" w:id="-1">
+    <w:p>
+      <w:pPr>
+        <w:spacing w:after="0" w:line="240" w:lineRule="auto"/>
+      </w:pPr>
+      <w:r>
+        <w:separator/>
+      </w:r>
+    </w:p>
+  </w:endnote>
+  <w:endnote w:type="continuationSeparator" w:id="0">
+    <w:p>
+      <w:pPr>
+        <w:spacing w:after="0" w:line="240" w:lineRule="auto"/>
+      </w:pPr>
+      <w:r>
+        <w:continuationSeparator/>
+      </w:r>
+    </w:p>
+  </w:endnote>
+</w:endnotes>
 </file>
 
 <file path=word/footer1.xml><?xml version="1.0" encoding="utf-8"?>
@@ -3645,6 +2770,31 @@
     </w:pPr>
   </w:p>
 </w:ftr>
+</file>
+
+<file path=word/footnotes.xml><?xml version="1.0" encoding="utf-8"?>
+<w:footnotes xmlns:wpc="http://schemas.microsoft.com/office/word/2010/wordprocessingCanvas" xmlns:cx="http://schemas.microsoft.com/office/drawing/2014/chartex" xmlns:cx1="http://schemas.microsoft.com/office/drawing/2015/9/8/chartex" xmlns:cx2="http://schemas.microsoft.com/office/drawing/2015/10/21/chartex" xmlns:cx3="http://schemas.microsoft.com/office/drawing/2016/5/9/chartex" xmlns:cx4="http://schemas.microsoft.com/office/drawing/2016/5/10/chartex" xmlns:cx5="http://schemas.microsoft.com/office/drawing/2016/5/11/chartex" xmlns:cx6="http://schemas.microsoft.com/office/drawing/2016/5/12/chartex" xmlns:cx7="http://schemas.microsoft.com/office/drawing/2016/5/13/chartex" xmlns:cx8="http://schemas.microsoft.com/office/drawing/2016/5/14/chartex" xmlns:mc="http://schemas.openxmlformats.org/markup-compatibility/2006" xmlns:aink="http://schemas.microsoft.com/office/drawing/2016/ink" xmlns:am3d="http://schemas.microsoft.com/office/drawing/2017/model3d" xmlns:o="urn:schemas-microsoft-com:office:office" xmlns:oel="http://schemas.microsoft.com/office/2019/extlst" xmlns:r="http://schemas.openxmlformats.org/officeDocument/2006/relationships" xmlns:m="http://schemas.openxmlformats.org/officeDocument/2006/math" xmlns:v="urn:schemas-microsoft-com:vml" xmlns:wp14="http://schemas.microsoft.com/office/word/2010/wordprocessingDrawing" xmlns:wp="http://schemas.openxmlformats.org/drawingml/2006/wordprocessingDrawing" xmlns:w10="urn:schemas-microsoft-com:office:word" xmlns:w="http://schemas.openxmlformats.org/wordprocessingml/2006/main" xmlns:w14="http://schemas.microsoft.com/office/word/2010/wordml" xmlns:w15="http://schemas.microsoft.com/office/word/2012/wordml" xmlns:w16cex="http://schemas.microsoft.com/office/word/2018/wordml/cex" xmlns:w16cid="http://schemas.microsoft.com/office/word/2016/wordml/cid" xmlns:w16="http://schemas.microsoft.com/office/word/2018/wordml" xmlns:w16sdtdh="http://schemas.microsoft.com/office/word/2020/wordml/sdtdatahash" xmlns:w16se="http://schemas.microsoft.com/office/word/2015/wordml/symex" xmlns:wpg="http://schemas.microsoft.com/office/word/2010/wordprocessingGroup" xmlns:wpi="http://schemas.microsoft.com/office/word/2010/wordprocessingInk" xmlns:wne="http://schemas.microsoft.com/office/word/2006/wordml" xmlns:wps="http://schemas.microsoft.com/office/word/2010/wordprocessingShape" mc:Ignorable="w14 w15 w16se w16cid w16 w16cex w16sdtdh wp14">
+  <w:footnote w:type="separator" w:id="-1">
+    <w:p>
+      <w:pPr>
+        <w:spacing w:after="0" w:line="240" w:lineRule="auto"/>
+      </w:pPr>
+      <w:r>
+        <w:separator/>
+      </w:r>
+    </w:p>
+  </w:footnote>
+  <w:footnote w:type="continuationSeparator" w:id="0">
+    <w:p>
+      <w:pPr>
+        <w:spacing w:after="0" w:line="240" w:lineRule="auto"/>
+      </w:pPr>
+      <w:r>
+        <w:continuationSeparator/>
+      </w:r>
+    </w:p>
+  </w:footnote>
+</w:footnotes>
 </file>
 
 <file path=word/numbering.xml><?xml version="1.0" encoding="utf-8"?>

</xml_diff>

<commit_message>
Link the documentation to the README Close #42
</commit_message>
<xml_diff>
--- a/Documentation/Documentation.docx
+++ b/Documentation/Documentation.docx
@@ -1493,7 +1493,29 @@
           <w:szCs w:val="28"/>
           <w:lang w:val="en-US"/>
         </w:rPr>
-        <w:t>During our work on this game project, we did not encounter many difficulties and issues with our team. The only problem was the limited free time that the members of our team had.</w:t>
+        <w:t xml:space="preserve">During our work on this game project, we did not encounter </w:t>
+      </w:r>
+      <w:proofErr w:type="gramStart"/>
+      <w:r>
+        <w:rPr>
+          <w:rFonts w:ascii="Times New Roman" w:hAnsi="Times New Roman" w:cs="Times New Roman"/>
+          <w:color w:val="404040" w:themeColor="text1" w:themeTint="BF"/>
+          <w:sz w:val="28"/>
+          <w:szCs w:val="28"/>
+          <w:lang w:val="en-US"/>
+        </w:rPr>
+        <w:t>many</w:t>
+      </w:r>
+      <w:proofErr w:type="gramEnd"/>
+      <w:r>
+        <w:rPr>
+          <w:rFonts w:ascii="Times New Roman" w:hAnsi="Times New Roman" w:cs="Times New Roman"/>
+          <w:color w:val="404040" w:themeColor="text1" w:themeTint="BF"/>
+          <w:sz w:val="28"/>
+          <w:szCs w:val="28"/>
+          <w:lang w:val="en-US"/>
+        </w:rPr>
+        <w:t xml:space="preserve"> difficulties and issues with our team. The only problem was the limited free time that the members of our team had.</w:t>
       </w:r>
     </w:p>
     <w:tbl>
@@ -2174,6 +2196,71 @@
           <w:szCs w:val="28"/>
           <w:lang w:val="en-US"/>
         </w:rPr>
+      </w:pPr>
+      <w:r>
+        <w:rPr>
+          <w:rFonts w:ascii="Times New Roman" w:hAnsi="Times New Roman" w:cs="Times New Roman"/>
+          <w:color w:val="404040" w:themeColor="text1" w:themeTint="BF"/>
+          <w:sz w:val="28"/>
+          <w:szCs w:val="28"/>
+          <w:lang w:val="en-US"/>
+        </w:rPr>
+        <w:t>PowerPoint is a complete presentation graphics package. It gives you everything you need to produce a professional-looking presentation. This was the place where we did our presentation.</w:t>
+      </w:r>
+    </w:p>
+    <w:p>
+      <w:pPr>
+        <w:pStyle w:val="Customstyle"/>
+        <w:numPr>
+          <w:ilvl w:val="0"/>
+          <w:numId w:val="2"/>
+        </w:numPr>
+      </w:pPr>
+      <w:r>
+        <w:t>Excel</w:t>
+      </w:r>
+    </w:p>
+    <w:p>
+      <w:pPr>
+        <w:ind w:left="1068"/>
+        <w:rPr>
+          <w:rFonts w:ascii="Times New Roman" w:hAnsi="Times New Roman" w:cs="Times New Roman"/>
+          <w:color w:val="404040" w:themeColor="text1" w:themeTint="BF"/>
+          <w:sz w:val="28"/>
+          <w:szCs w:val="28"/>
+          <w:lang w:val="en-US"/>
+        </w:rPr>
+      </w:pPr>
+      <w:r>
+        <w:rPr>
+          <w:rFonts w:ascii="Times New Roman" w:hAnsi="Times New Roman" w:cs="Times New Roman"/>
+          <w:color w:val="404040" w:themeColor="text1" w:themeTint="BF"/>
+          <w:sz w:val="28"/>
+          <w:szCs w:val="28"/>
+          <w:lang w:val="en-US"/>
+        </w:rPr>
+        <w:t>Excel is a spreadsheet program from Microsoft and a component of its Office product group for business applications.</w:t>
+      </w:r>
+      <w:r>
+        <w:rPr>
+          <w:rFonts w:ascii="Times New Roman" w:hAnsi="Times New Roman" w:cs="Times New Roman"/>
+          <w:color w:val="404040" w:themeColor="text1" w:themeTint="BF"/>
+          <w:sz w:val="28"/>
+          <w:szCs w:val="28"/>
+          <w:lang w:val="en-US"/>
+        </w:rPr>
+        <w:t xml:space="preserve"> This was the place where we did out QA documentation.</w:t>
+      </w:r>
+    </w:p>
+    <w:p>
+      <w:pPr>
+        <w:rPr>
+          <w:rFonts w:ascii="Times New Roman" w:hAnsi="Times New Roman" w:cs="Times New Roman"/>
+          <w:color w:val="404040" w:themeColor="text1" w:themeTint="BF"/>
+          <w:sz w:val="28"/>
+          <w:szCs w:val="28"/>
+          <w:lang w:val="en-US"/>
+        </w:rPr>
         <w:sectPr>
           <w:pgSz w:w="11906" w:h="16838"/>
           <w:pgMar w:top="1417" w:right="1417" w:bottom="1417" w:left="1417" w:header="709" w:footer="709" w:gutter="0"/>
@@ -2182,16 +2269,6 @@
           <w:docGrid w:linePitch="360"/>
         </w:sectPr>
       </w:pPr>
-      <w:r>
-        <w:rPr>
-          <w:rFonts w:ascii="Times New Roman" w:hAnsi="Times New Roman" w:cs="Times New Roman"/>
-          <w:color w:val="404040" w:themeColor="text1" w:themeTint="BF"/>
-          <w:sz w:val="28"/>
-          <w:szCs w:val="28"/>
-          <w:lang w:val="en-US"/>
-        </w:rPr>
-        <w:t>PowerPoint is a complete presentation graphics package. It gives you everything you need to produce a professional-looking presentation. This was the place where we did our presentation.</w:t>
-      </w:r>
     </w:p>
     <w:p>
       <w:pPr>
@@ -2200,9 +2277,14 @@
       <w:bookmarkStart w:id="20" w:name="_Toc130637813"/>
       <w:r>
         <w:lastRenderedPageBreak/>
-        <w:t>4.Resume</w:t>
+        <w:t>4.</w:t>
+      </w:r>
+      <w:proofErr w:type="gramStart"/>
+      <w:r>
+        <w:t>Resume</w:t>
       </w:r>
       <w:bookmarkEnd w:id="20"/>
+      <w:proofErr w:type="gramEnd"/>
     </w:p>
     <w:p>
       <w:pPr>
@@ -2329,7 +2411,29 @@
           <w:szCs w:val="28"/>
           <w:lang w:val="en-US"/>
         </w:rPr>
-        <w:t>When the team gathered for the first time, we started thinking about what we had to do. After lots of ideas and proposals we chose to do</w:t>
+        <w:t xml:space="preserve">When the team gathered for the first time, we started thinking about what we had to do. After </w:t>
+      </w:r>
+      <w:proofErr w:type="gramStart"/>
+      <w:r>
+        <w:rPr>
+          <w:rFonts w:ascii="Times New Roman" w:hAnsi="Times New Roman" w:cs="Times New Roman"/>
+          <w:color w:val="404040" w:themeColor="text1" w:themeTint="BF"/>
+          <w:sz w:val="28"/>
+          <w:szCs w:val="28"/>
+          <w:lang w:val="en-US"/>
+        </w:rPr>
+        <w:t>lots of</w:t>
+      </w:r>
+      <w:proofErr w:type="gramEnd"/>
+      <w:r>
+        <w:rPr>
+          <w:rFonts w:ascii="Times New Roman" w:hAnsi="Times New Roman" w:cs="Times New Roman"/>
+          <w:color w:val="404040" w:themeColor="text1" w:themeTint="BF"/>
+          <w:sz w:val="28"/>
+          <w:szCs w:val="28"/>
+          <w:lang w:val="en-US"/>
+        </w:rPr>
+        <w:t xml:space="preserve"> ideas and proposals we chose to do</w:t>
       </w:r>
       <w:r>
         <w:rPr>
@@ -2341,18 +2445,16 @@
         </w:rPr>
         <w:t xml:space="preserve"> a game focused </w:t>
       </w:r>
-      <w:proofErr w:type="gramStart"/>
-      <w:r>
-        <w:rPr>
-          <w:rFonts w:ascii="Times New Roman" w:hAnsi="Times New Roman" w:cs="Times New Roman"/>
-          <w:color w:val="404040" w:themeColor="text1" w:themeTint="BF"/>
-          <w:sz w:val="28"/>
-          <w:szCs w:val="28"/>
-          <w:lang w:val="en-US"/>
-        </w:rPr>
-        <w:t>of</w:t>
-      </w:r>
-      <w:proofErr w:type="gramEnd"/>
+      <w:r>
+        <w:rPr>
+          <w:rFonts w:ascii="Times New Roman" w:hAnsi="Times New Roman" w:cs="Times New Roman"/>
+          <w:color w:val="404040" w:themeColor="text1" w:themeTint="BF"/>
+          <w:sz w:val="28"/>
+          <w:szCs w:val="28"/>
+          <w:lang w:val="en-US"/>
+        </w:rPr>
+        <w:t>on</w:t>
+      </w:r>
       <w:r>
         <w:rPr>
           <w:rFonts w:ascii="Times New Roman" w:hAnsi="Times New Roman" w:cs="Times New Roman"/>
@@ -2407,7 +2509,109 @@
           <w:szCs w:val="28"/>
           <w:lang w:val="en-US"/>
         </w:rPr>
-        <w:t>As for the working progress- It went smoothly, without major problems. Even though we had some disagreements during our work regarding the idea for the game, but we knew that we have to do it so we made a compromise with each other and then we cleared out what we have to do, to accomplished it.</w:t>
+        <w:t xml:space="preserve">As for the working progress- It went smoothly, without major problems. Even though we had </w:t>
+      </w:r>
+      <w:proofErr w:type="gramStart"/>
+      <w:r>
+        <w:rPr>
+          <w:rFonts w:ascii="Times New Roman" w:hAnsi="Times New Roman" w:cs="Times New Roman"/>
+          <w:color w:val="404040" w:themeColor="text1" w:themeTint="BF"/>
+          <w:sz w:val="28"/>
+          <w:szCs w:val="28"/>
+          <w:lang w:val="en-US"/>
+        </w:rPr>
+        <w:t>some</w:t>
+      </w:r>
+      <w:proofErr w:type="gramEnd"/>
+      <w:r>
+        <w:rPr>
+          <w:rFonts w:ascii="Times New Roman" w:hAnsi="Times New Roman" w:cs="Times New Roman"/>
+          <w:color w:val="404040" w:themeColor="text1" w:themeTint="BF"/>
+          <w:sz w:val="28"/>
+          <w:szCs w:val="28"/>
+          <w:lang w:val="en-US"/>
+        </w:rPr>
+        <w:t xml:space="preserve"> disagreements during our work regarding the idea for the </w:t>
+      </w:r>
+      <w:r>
+        <w:rPr>
+          <w:rFonts w:ascii="Times New Roman" w:hAnsi="Times New Roman" w:cs="Times New Roman"/>
+          <w:color w:val="404040" w:themeColor="text1" w:themeTint="BF"/>
+          <w:sz w:val="28"/>
+          <w:szCs w:val="28"/>
+          <w:lang w:val="en-US"/>
+        </w:rPr>
+        <w:t>game,</w:t>
+      </w:r>
+      <w:r>
+        <w:rPr>
+          <w:rFonts w:ascii="Times New Roman" w:hAnsi="Times New Roman" w:cs="Times New Roman"/>
+          <w:color w:val="404040" w:themeColor="text1" w:themeTint="BF"/>
+          <w:sz w:val="28"/>
+          <w:szCs w:val="28"/>
+          <w:lang w:val="en-US"/>
+        </w:rPr>
+        <w:t xml:space="preserve"> we knew that we </w:t>
+      </w:r>
+      <w:r>
+        <w:rPr>
+          <w:rFonts w:ascii="Times New Roman" w:hAnsi="Times New Roman" w:cs="Times New Roman"/>
+          <w:color w:val="404040" w:themeColor="text1" w:themeTint="BF"/>
+          <w:sz w:val="28"/>
+          <w:szCs w:val="28"/>
+          <w:lang w:val="en-US"/>
+        </w:rPr>
+        <w:t>had</w:t>
+      </w:r>
+      <w:r>
+        <w:rPr>
+          <w:rFonts w:ascii="Times New Roman" w:hAnsi="Times New Roman" w:cs="Times New Roman"/>
+          <w:color w:val="404040" w:themeColor="text1" w:themeTint="BF"/>
+          <w:sz w:val="28"/>
+          <w:szCs w:val="28"/>
+          <w:lang w:val="en-US"/>
+        </w:rPr>
+        <w:t xml:space="preserve"> to do it so we made a compromise with each other and then we cleared out what we </w:t>
+      </w:r>
+      <w:r>
+        <w:rPr>
+          <w:rFonts w:ascii="Times New Roman" w:hAnsi="Times New Roman" w:cs="Times New Roman"/>
+          <w:color w:val="404040" w:themeColor="text1" w:themeTint="BF"/>
+          <w:sz w:val="28"/>
+          <w:szCs w:val="28"/>
+          <w:lang w:val="en-US"/>
+        </w:rPr>
+        <w:t>had</w:t>
+      </w:r>
+      <w:r>
+        <w:rPr>
+          <w:rFonts w:ascii="Times New Roman" w:hAnsi="Times New Roman" w:cs="Times New Roman"/>
+          <w:color w:val="404040" w:themeColor="text1" w:themeTint="BF"/>
+          <w:sz w:val="28"/>
+          <w:szCs w:val="28"/>
+          <w:lang w:val="en-US"/>
+        </w:rPr>
+        <w:t xml:space="preserve"> to do, to </w:t>
+      </w:r>
+      <w:r>
+        <w:rPr>
+          <w:rFonts w:ascii="Times New Roman" w:hAnsi="Times New Roman" w:cs="Times New Roman"/>
+          <w:color w:val="404040" w:themeColor="text1" w:themeTint="BF"/>
+          <w:sz w:val="28"/>
+          <w:szCs w:val="28"/>
+          <w:lang w:val="en-US"/>
+        </w:rPr>
+        <w:t>accomplish</w:t>
+      </w:r>
+      <w:r>
+        <w:rPr>
+          <w:rFonts w:ascii="Times New Roman" w:hAnsi="Times New Roman" w:cs="Times New Roman"/>
+          <w:color w:val="404040" w:themeColor="text1" w:themeTint="BF"/>
+          <w:sz w:val="28"/>
+          <w:szCs w:val="28"/>
+          <w:lang w:val="en-US"/>
+        </w:rPr>
+        <w:t xml:space="preserve"> it.</w:t>
       </w:r>
     </w:p>
     <w:p>
@@ -2443,7 +2647,7 @@
           <w:szCs w:val="28"/>
           <w:lang w:val="en-US"/>
         </w:rPr>
-        <w:t xml:space="preserve">In the end, after lots of late </w:t>
+        <w:t xml:space="preserve">In the end, after </w:t>
       </w:r>
       <w:proofErr w:type="gramStart"/>
       <w:r>
@@ -2454,7 +2658,7 @@
           <w:szCs w:val="28"/>
           <w:lang w:val="en-US"/>
         </w:rPr>
-        <w:t>hours</w:t>
+        <w:t>lots of</w:t>
       </w:r>
       <w:proofErr w:type="gramEnd"/>
       <w:r>
@@ -2465,7 +2669,29 @@
           <w:szCs w:val="28"/>
           <w:lang w:val="en-US"/>
         </w:rPr>
-        <w:t xml:space="preserve"> work, we finished the game. The work journey was quite enjoyable, yet under pressure, and we learned a lot about teamwork, time, and repository management.</w:t>
+        <w:t xml:space="preserve"> late hours work, we finished the game. The work journey was quite enjoyable, yet under pressure, and we learned </w:t>
+      </w:r>
+      <w:proofErr w:type="gramStart"/>
+      <w:r>
+        <w:rPr>
+          <w:rFonts w:ascii="Times New Roman" w:hAnsi="Times New Roman" w:cs="Times New Roman"/>
+          <w:color w:val="404040" w:themeColor="text1" w:themeTint="BF"/>
+          <w:sz w:val="28"/>
+          <w:szCs w:val="28"/>
+          <w:lang w:val="en-US"/>
+        </w:rPr>
+        <w:t>a lot</w:t>
+      </w:r>
+      <w:proofErr w:type="gramEnd"/>
+      <w:r>
+        <w:rPr>
+          <w:rFonts w:ascii="Times New Roman" w:hAnsi="Times New Roman" w:cs="Times New Roman"/>
+          <w:color w:val="404040" w:themeColor="text1" w:themeTint="BF"/>
+          <w:sz w:val="28"/>
+          <w:szCs w:val="28"/>
+          <w:lang w:val="en-US"/>
+        </w:rPr>
+        <w:t xml:space="preserve"> about teamwork, time, and repository management.</w:t>
       </w:r>
     </w:p>
     <w:p>
@@ -2802,7 +3028,7 @@
   <w:abstractNum w:abstractNumId="0" w15:restartNumberingAfterBreak="0">
     <w:nsid w:val="63AD2A19"/>
     <w:multiLevelType w:val="hybridMultilevel"/>
-    <w:tmpl w:val="750A63E0"/>
+    <w:tmpl w:val="B37048D8"/>
     <w:lvl w:ilvl="0" w:tplc="04020001">
       <w:start w:val="1"/>
       <w:numFmt w:val="bullet"/>

</xml_diff>